<commit_message>
Last set of paper/comment updates! Mainly added permuted Fst p-values to table S2.
</commit_message>
<xml_diff>
--- a/manuscript/Mol Ecol Submission/Response to Reviewer Comments – Monarch Range Expansion Submission 1.docx
+++ b/manuscript/Mol Ecol Submission/Response to Reviewer Comments – Monarch Range Expansion Submission 1.docx
@@ -75,7 +75,43 @@
           <w:color w:val="222222"/>
           <w:shd w:val="clear" w:color="auto" w:fill="FFFFFF"/>
         </w:rPr>
-        <w:t>I read with pleasure this study since it provides clear results about the genetic diversification occurred after a relatively recent colonization of Pacific islands by the Monarch butterfly. In my opinion the results are suitable for Proc R Soc B and I have no technical comments, apart from the minor ones suggested for Figure 1. My main concern is about introduction and discussion which are too focused on the study system without embracing the topic of genetic diversification of island butterflies and of the genetic consequences of occasional dispersal vs migration. This is particularly evident when the authors discuss as unexpected a genetic differentiation among islands located 40 km far to each other, which, in many island systems it appears as a rule (see below). In practice, I mainly suggest the authors to wide their introduction and disussion to fit the aims of a multidisciplinary journal as Proc R Soc B is. </w:t>
+        <w:t xml:space="preserve">I read with pleasure this study since it provides clear results about the genetic diversification occurred after a relatively recent colonization of Pacific islands by the Monarch butterfly. In my opinion the results are suitable for Proc R Soc </w:t>
+      </w:r>
+      <w:proofErr w:type="gramStart"/>
+      <w:r>
+        <w:rPr>
+          <w:rFonts w:ascii="Arial" w:eastAsia="Times New Roman" w:hAnsi="Arial" w:cs="Arial"/>
+          <w:color w:val="222222"/>
+          <w:shd w:val="clear" w:color="auto" w:fill="FFFFFF"/>
+        </w:rPr>
+        <w:t>B</w:t>
+      </w:r>
+      <w:proofErr w:type="gramEnd"/>
+      <w:r>
+        <w:rPr>
+          <w:rFonts w:ascii="Arial" w:eastAsia="Times New Roman" w:hAnsi="Arial" w:cs="Arial"/>
+          <w:color w:val="222222"/>
+          <w:shd w:val="clear" w:color="auto" w:fill="FFFFFF"/>
+        </w:rPr>
+        <w:t xml:space="preserve"> and I have no technical comments, apart from the minor ones suggested for Figure 1. My main concern is about introduction and discussion which are too focused on the study system without embracing the topic of genetic diversification of island butterflies and of the genetic consequences of occasional dispersal vs migration. This is particularly evident when the authors discuss as unexpected a genetic differentiation among islands located 40 km far to each other, which, in many island systems it appears as a rule (see below). In practice, I mainly suggest the authors to wide their introduction and </w:t>
+      </w:r>
+      <w:proofErr w:type="spellStart"/>
+      <w:r>
+        <w:rPr>
+          <w:rFonts w:ascii="Arial" w:eastAsia="Times New Roman" w:hAnsi="Arial" w:cs="Arial"/>
+          <w:color w:val="222222"/>
+          <w:shd w:val="clear" w:color="auto" w:fill="FFFFFF"/>
+        </w:rPr>
+        <w:t>disussion</w:t>
+      </w:r>
+      <w:proofErr w:type="spellEnd"/>
+      <w:r>
+        <w:rPr>
+          <w:rFonts w:ascii="Arial" w:eastAsia="Times New Roman" w:hAnsi="Arial" w:cs="Arial"/>
+          <w:color w:val="222222"/>
+          <w:shd w:val="clear" w:color="auto" w:fill="FFFFFF"/>
+        </w:rPr>
+        <w:t xml:space="preserve"> to fit the aims of a multidisciplinary journal as Proc R Soc B is. </w:t>
       </w:r>
     </w:p>
     <w:p>
@@ -208,37 +244,149 @@
           <w:color w:val="222222"/>
           <w:shd w:val="clear" w:color="auto" w:fill="FFFFFF"/>
         </w:rPr>
-        <w:t>Methods. It seems that most of the genetic indexes have been obtained using the snpR package which (according to the text) is not available yet. I tried to access the github link reported in the data accessibility section but I could not find the page. I imagine that the authors will include these functions in the released scripts, so they can also mention in the text where they are now available (e.g. supplementary data, repository, etc). </w:t>
-      </w:r>
-    </w:p>
-    <w:p>
-      <w:pPr>
-        <w:rPr>
-          <w:rFonts w:ascii="Arial" w:eastAsia="Times New Roman" w:hAnsi="Arial" w:cs="Arial"/>
-          <w:color w:val="222222"/>
-          <w:shd w:val="clear" w:color="auto" w:fill="FFFFFF"/>
-        </w:rPr>
-      </w:pPr>
-    </w:p>
-    <w:p>
-      <w:pPr>
-        <w:rPr>
-          <w:rFonts w:ascii="Arial" w:eastAsia="Times New Roman" w:hAnsi="Arial" w:cs="Arial"/>
-          <w:b/>
-          <w:bCs/>
-          <w:color w:val="222222"/>
-          <w:shd w:val="clear" w:color="auto" w:fill="FFFFFF"/>
-        </w:rPr>
-      </w:pPr>
-      <w:r>
-        <w:rPr>
-          <w:rFonts w:ascii="Arial" w:eastAsia="Times New Roman" w:hAnsi="Arial" w:cs="Arial"/>
-          <w:b/>
-          <w:bCs/>
-          <w:color w:val="222222"/>
-          <w:shd w:val="clear" w:color="auto" w:fill="FFFFFF"/>
-        </w:rPr>
-        <w:t>The snpR package is now publicly available (</w:t>
+        <w:t xml:space="preserve">Methods. It seems that most of the genetic indexes have been obtained using the </w:t>
+      </w:r>
+      <w:proofErr w:type="spellStart"/>
+      <w:r>
+        <w:rPr>
+          <w:rFonts w:ascii="Arial" w:eastAsia="Times New Roman" w:hAnsi="Arial" w:cs="Arial"/>
+          <w:color w:val="222222"/>
+          <w:shd w:val="clear" w:color="auto" w:fill="FFFFFF"/>
+        </w:rPr>
+        <w:t>snpR</w:t>
+      </w:r>
+      <w:proofErr w:type="spellEnd"/>
+      <w:r>
+        <w:rPr>
+          <w:rFonts w:ascii="Arial" w:eastAsia="Times New Roman" w:hAnsi="Arial" w:cs="Arial"/>
+          <w:color w:val="222222"/>
+          <w:shd w:val="clear" w:color="auto" w:fill="FFFFFF"/>
+        </w:rPr>
+        <w:t xml:space="preserve"> package which (according to the text) is not available yet. I tried to access the </w:t>
+      </w:r>
+      <w:proofErr w:type="spellStart"/>
+      <w:r>
+        <w:rPr>
+          <w:rFonts w:ascii="Arial" w:eastAsia="Times New Roman" w:hAnsi="Arial" w:cs="Arial"/>
+          <w:color w:val="222222"/>
+          <w:shd w:val="clear" w:color="auto" w:fill="FFFFFF"/>
+        </w:rPr>
+        <w:t>github</w:t>
+      </w:r>
+      <w:proofErr w:type="spellEnd"/>
+      <w:r>
+        <w:rPr>
+          <w:rFonts w:ascii="Arial" w:eastAsia="Times New Roman" w:hAnsi="Arial" w:cs="Arial"/>
+          <w:color w:val="222222"/>
+          <w:shd w:val="clear" w:color="auto" w:fill="FFFFFF"/>
+        </w:rPr>
+        <w:t xml:space="preserve"> link reported in the data accessibility </w:t>
+      </w:r>
+      <w:proofErr w:type="gramStart"/>
+      <w:r>
+        <w:rPr>
+          <w:rFonts w:ascii="Arial" w:eastAsia="Times New Roman" w:hAnsi="Arial" w:cs="Arial"/>
+          <w:color w:val="222222"/>
+          <w:shd w:val="clear" w:color="auto" w:fill="FFFFFF"/>
+        </w:rPr>
+        <w:t>section</w:t>
+      </w:r>
+      <w:proofErr w:type="gramEnd"/>
+      <w:r>
+        <w:rPr>
+          <w:rFonts w:ascii="Arial" w:eastAsia="Times New Roman" w:hAnsi="Arial" w:cs="Arial"/>
+          <w:color w:val="222222"/>
+          <w:shd w:val="clear" w:color="auto" w:fill="FFFFFF"/>
+        </w:rPr>
+        <w:t xml:space="preserve"> but I could not find the page. I imagine that the authors will include these functions in the released scripts, so they can also mention in the text where they are now available (</w:t>
+      </w:r>
+      <w:proofErr w:type="gramStart"/>
+      <w:r>
+        <w:rPr>
+          <w:rFonts w:ascii="Arial" w:eastAsia="Times New Roman" w:hAnsi="Arial" w:cs="Arial"/>
+          <w:color w:val="222222"/>
+          <w:shd w:val="clear" w:color="auto" w:fill="FFFFFF"/>
+        </w:rPr>
+        <w:t>e.g.</w:t>
+      </w:r>
+      <w:proofErr w:type="gramEnd"/>
+      <w:r>
+        <w:rPr>
+          <w:rFonts w:ascii="Arial" w:eastAsia="Times New Roman" w:hAnsi="Arial" w:cs="Arial"/>
+          <w:color w:val="222222"/>
+          <w:shd w:val="clear" w:color="auto" w:fill="FFFFFF"/>
+        </w:rPr>
+        <w:t xml:space="preserve"> supplementary data, repository, </w:t>
+      </w:r>
+      <w:proofErr w:type="spellStart"/>
+      <w:r>
+        <w:rPr>
+          <w:rFonts w:ascii="Arial" w:eastAsia="Times New Roman" w:hAnsi="Arial" w:cs="Arial"/>
+          <w:color w:val="222222"/>
+          <w:shd w:val="clear" w:color="auto" w:fill="FFFFFF"/>
+        </w:rPr>
+        <w:t>etc</w:t>
+      </w:r>
+      <w:proofErr w:type="spellEnd"/>
+      <w:r>
+        <w:rPr>
+          <w:rFonts w:ascii="Arial" w:eastAsia="Times New Roman" w:hAnsi="Arial" w:cs="Arial"/>
+          <w:color w:val="222222"/>
+          <w:shd w:val="clear" w:color="auto" w:fill="FFFFFF"/>
+        </w:rPr>
+        <w:t>). </w:t>
+      </w:r>
+    </w:p>
+    <w:p>
+      <w:pPr>
+        <w:rPr>
+          <w:rFonts w:ascii="Arial" w:eastAsia="Times New Roman" w:hAnsi="Arial" w:cs="Arial"/>
+          <w:color w:val="222222"/>
+          <w:shd w:val="clear" w:color="auto" w:fill="FFFFFF"/>
+        </w:rPr>
+      </w:pPr>
+    </w:p>
+    <w:p>
+      <w:pPr>
+        <w:rPr>
+          <w:rFonts w:ascii="Arial" w:eastAsia="Times New Roman" w:hAnsi="Arial" w:cs="Arial"/>
+          <w:b/>
+          <w:bCs/>
+          <w:color w:val="222222"/>
+          <w:shd w:val="clear" w:color="auto" w:fill="FFFFFF"/>
+        </w:rPr>
+      </w:pPr>
+      <w:r>
+        <w:rPr>
+          <w:rFonts w:ascii="Arial" w:eastAsia="Times New Roman" w:hAnsi="Arial" w:cs="Arial"/>
+          <w:b/>
+          <w:bCs/>
+          <w:color w:val="222222"/>
+          <w:shd w:val="clear" w:color="auto" w:fill="FFFFFF"/>
+        </w:rPr>
+        <w:t xml:space="preserve">The </w:t>
+      </w:r>
+      <w:proofErr w:type="spellStart"/>
+      <w:r>
+        <w:rPr>
+          <w:rFonts w:ascii="Arial" w:eastAsia="Times New Roman" w:hAnsi="Arial" w:cs="Arial"/>
+          <w:b/>
+          <w:bCs/>
+          <w:color w:val="222222"/>
+          <w:shd w:val="clear" w:color="auto" w:fill="FFFFFF"/>
+        </w:rPr>
+        <w:t>snpR</w:t>
+      </w:r>
+      <w:proofErr w:type="spellEnd"/>
+      <w:r>
+        <w:rPr>
+          <w:rFonts w:ascii="Arial" w:eastAsia="Times New Roman" w:hAnsi="Arial" w:cs="Arial"/>
+          <w:b/>
+          <w:bCs/>
+          <w:color w:val="222222"/>
+          <w:shd w:val="clear" w:color="auto" w:fill="FFFFFF"/>
+        </w:rPr>
+        <w:t xml:space="preserve"> package is now publicly available (</w:t>
       </w:r>
       <w:r>
         <w:rPr>
@@ -291,7 +439,25 @@
           <w:shd w:val="clear" w:color="auto" w:fill="FFFFFF"/>
         </w:rPr>
         <w:lastRenderedPageBreak/>
-        <w:t>where it is clear that populations from Sicily and neighbouring islands (</w:t>
+        <w:t xml:space="preserve">where it is clear that populations from Sicily and </w:t>
+      </w:r>
+      <w:proofErr w:type="spellStart"/>
+      <w:r>
+        <w:rPr>
+          <w:rFonts w:ascii="Arial" w:eastAsia="Times New Roman" w:hAnsi="Arial" w:cs="Arial"/>
+          <w:color w:val="222222"/>
+          <w:shd w:val="clear" w:color="auto" w:fill="FFFFFF"/>
+        </w:rPr>
+        <w:t>neighbouring</w:t>
+      </w:r>
+      <w:proofErr w:type="spellEnd"/>
+      <w:r>
+        <w:rPr>
+          <w:rFonts w:ascii="Arial" w:eastAsia="Times New Roman" w:hAnsi="Arial" w:cs="Arial"/>
+          <w:color w:val="222222"/>
+          <w:shd w:val="clear" w:color="auto" w:fill="FFFFFF"/>
+        </w:rPr>
+        <w:t xml:space="preserve"> islands (</w:t>
       </w:r>
       <w:hyperlink r:id="rId5" w:tgtFrame="_blank" w:history="1">
         <w:r>
@@ -309,7 +475,25 @@
           <w:color w:val="222222"/>
           <w:shd w:val="clear" w:color="auto" w:fill="FFFFFF"/>
         </w:rPr>
-        <w:t>) and between Sardinia and Corsica and neighbouring mainland (</w:t>
+        <w:t xml:space="preserve">) and between Sardinia and Corsica and </w:t>
+      </w:r>
+      <w:proofErr w:type="spellStart"/>
+      <w:r>
+        <w:rPr>
+          <w:rFonts w:ascii="Arial" w:eastAsia="Times New Roman" w:hAnsi="Arial" w:cs="Arial"/>
+          <w:color w:val="222222"/>
+          <w:shd w:val="clear" w:color="auto" w:fill="FFFFFF"/>
+        </w:rPr>
+        <w:t>neighbouring</w:t>
+      </w:r>
+      <w:proofErr w:type="spellEnd"/>
+      <w:r>
+        <w:rPr>
+          <w:rFonts w:ascii="Arial" w:eastAsia="Times New Roman" w:hAnsi="Arial" w:cs="Arial"/>
+          <w:color w:val="222222"/>
+          <w:shd w:val="clear" w:color="auto" w:fill="FFFFFF"/>
+        </w:rPr>
+        <w:t xml:space="preserve"> mainland (</w:t>
       </w:r>
       <w:hyperlink r:id="rId6" w:tgtFrame="_blank" w:history="1">
         <w:r>
@@ -327,7 +511,25 @@
           <w:color w:val="222222"/>
           <w:shd w:val="clear" w:color="auto" w:fill="FFFFFF"/>
         </w:rPr>
-        <w:t>) host distinct matrilines. A less recent paper on Hipparchia of the same areas also found the same results using allozymes (</w:t>
+        <w:t xml:space="preserve">) host distinct matrilines. A less recent paper on </w:t>
+      </w:r>
+      <w:proofErr w:type="spellStart"/>
+      <w:r>
+        <w:rPr>
+          <w:rFonts w:ascii="Arial" w:eastAsia="Times New Roman" w:hAnsi="Arial" w:cs="Arial"/>
+          <w:color w:val="222222"/>
+          <w:shd w:val="clear" w:color="auto" w:fill="FFFFFF"/>
+        </w:rPr>
+        <w:t>Hipparchia</w:t>
+      </w:r>
+      <w:proofErr w:type="spellEnd"/>
+      <w:r>
+        <w:rPr>
+          <w:rFonts w:ascii="Arial" w:eastAsia="Times New Roman" w:hAnsi="Arial" w:cs="Arial"/>
+          <w:color w:val="222222"/>
+          <w:shd w:val="clear" w:color="auto" w:fill="FFFFFF"/>
+        </w:rPr>
+        <w:t xml:space="preserve"> of the same areas also found the same results using allozymes (</w:t>
       </w:r>
       <w:hyperlink r:id="rId7" w:tgtFrame="_blank" w:history="1">
         <w:r>
@@ -345,35 +547,75 @@
           <w:color w:val="222222"/>
           <w:shd w:val="clear" w:color="auto" w:fill="FFFFFF"/>
         </w:rPr>
-        <w:t>). What the author can say is that although many butterflies show genetic differentiation across relatively short sea channels, this case is surprising given the strong dispersal capabilities of this species. Indeed, comparative studies (cited above) revealed that most (but not all) highly dispersive butterflies tend to show admixed populations over large continental and island areas. This will also help to wide the introduction and the discussion of the study.</w:t>
-      </w:r>
-    </w:p>
-    <w:p>
-      <w:pPr>
-        <w:rPr>
-          <w:rFonts w:ascii="Arial" w:eastAsia="Times New Roman" w:hAnsi="Arial" w:cs="Arial"/>
-          <w:color w:val="222222"/>
-          <w:shd w:val="clear" w:color="auto" w:fill="FFFFFF"/>
-        </w:rPr>
-      </w:pPr>
-    </w:p>
-    <w:p>
-      <w:pPr>
-        <w:rPr>
-          <w:rFonts w:ascii="Arial" w:eastAsia="Times New Roman" w:hAnsi="Arial" w:cs="Arial"/>
-          <w:color w:val="222222"/>
-          <w:shd w:val="clear" w:color="auto" w:fill="FFFFFF"/>
-        </w:rPr>
-      </w:pPr>
-      <w:r>
-        <w:rPr>
-          <w:rFonts w:ascii="Arial" w:eastAsia="Times New Roman" w:hAnsi="Arial" w:cs="Arial"/>
-          <w:b/>
-          <w:bCs/>
-          <w:color w:val="222222"/>
-          <w:shd w:val="clear" w:color="auto" w:fill="FFFFFF"/>
-        </w:rPr>
-        <w:t>We have updated our discussion so that it now references two of the studies above and highlights that our results have precedent from other systems contrasting population structure in taxa inhabiting mainlands versus islands. We also cite another study demonstrating a similar pattern in a widespread dragonfly. Finally, we make sure to point out that our results are unique because they involve a contemporary (&lt;200 years old) range expansion that has generated a migratory/non-migratory divide which is detectable in population genomic data.</w:t>
+        <w:t xml:space="preserve">). What the author can say is that although many butterflies show genetic differentiation across relatively short sea channels, this case is surprising given the strong dispersal capabilities of this species. Indeed, comparative studies (cited above) revealed that most (but not all) highly dispersive butterflies tend to show admixed populations over large continental and island areas. This will also help to </w:t>
+      </w:r>
+      <w:proofErr w:type="spellStart"/>
+      <w:r>
+        <w:rPr>
+          <w:rFonts w:ascii="Arial" w:eastAsia="Times New Roman" w:hAnsi="Arial" w:cs="Arial"/>
+          <w:color w:val="222222"/>
+          <w:shd w:val="clear" w:color="auto" w:fill="FFFFFF"/>
+        </w:rPr>
+        <w:t>wide</w:t>
+      </w:r>
+      <w:proofErr w:type="spellEnd"/>
+      <w:r>
+        <w:rPr>
+          <w:rFonts w:ascii="Arial" w:eastAsia="Times New Roman" w:hAnsi="Arial" w:cs="Arial"/>
+          <w:color w:val="222222"/>
+          <w:shd w:val="clear" w:color="auto" w:fill="FFFFFF"/>
+        </w:rPr>
+        <w:t xml:space="preserve"> the introduction and the discussion of the study.</w:t>
+      </w:r>
+    </w:p>
+    <w:p>
+      <w:pPr>
+        <w:rPr>
+          <w:rFonts w:ascii="Arial" w:eastAsia="Times New Roman" w:hAnsi="Arial" w:cs="Arial"/>
+          <w:color w:val="222222"/>
+          <w:shd w:val="clear" w:color="auto" w:fill="FFFFFF"/>
+        </w:rPr>
+      </w:pPr>
+    </w:p>
+    <w:p>
+      <w:pPr>
+        <w:rPr>
+          <w:rFonts w:ascii="Arial" w:eastAsia="Times New Roman" w:hAnsi="Arial" w:cs="Arial"/>
+          <w:color w:val="222222"/>
+          <w:shd w:val="clear" w:color="auto" w:fill="FFFFFF"/>
+        </w:rPr>
+      </w:pPr>
+      <w:r>
+        <w:rPr>
+          <w:rFonts w:ascii="Arial" w:eastAsia="Times New Roman" w:hAnsi="Arial" w:cs="Arial"/>
+          <w:b/>
+          <w:bCs/>
+          <w:color w:val="222222"/>
+          <w:shd w:val="clear" w:color="auto" w:fill="FFFFFF"/>
+        </w:rPr>
+        <w:t xml:space="preserve">We have updated our discussion so that it now references two of the studies above and highlights that our results have precedent from other systems contrasting population structure in taxa inhabiting </w:t>
+      </w:r>
+      <w:proofErr w:type="spellStart"/>
+      <w:r>
+        <w:rPr>
+          <w:rFonts w:ascii="Arial" w:eastAsia="Times New Roman" w:hAnsi="Arial" w:cs="Arial"/>
+          <w:b/>
+          <w:bCs/>
+          <w:color w:val="222222"/>
+          <w:shd w:val="clear" w:color="auto" w:fill="FFFFFF"/>
+        </w:rPr>
+        <w:t>mainlands</w:t>
+      </w:r>
+      <w:proofErr w:type="spellEnd"/>
+      <w:r>
+        <w:rPr>
+          <w:rFonts w:ascii="Arial" w:eastAsia="Times New Roman" w:hAnsi="Arial" w:cs="Arial"/>
+          <w:b/>
+          <w:bCs/>
+          <w:color w:val="222222"/>
+          <w:shd w:val="clear" w:color="auto" w:fill="FFFFFF"/>
+        </w:rPr>
+        <w:t xml:space="preserve"> versus islands. We also cite another study demonstrating a similar pattern in a widespread dragonfly. Finally, we make sure to point out that our results are unique because they involve a contemporary (&lt;200 years old) range expansion that has generated a migratory/non-migratory divide which is detectable in population genomic data.</w:t>
       </w:r>
       <w:r>
         <w:rPr>
@@ -435,7 +677,25 @@
           <w:color w:val="222222"/>
           <w:shd w:val="clear" w:color="auto" w:fill="FFFFFF"/>
         </w:rPr>
-        <w:t>Lines 260-261. Again this is also the case of another migratory butterfly species not mentioned here, Vanessa cardui, also rely on winds for migrations and show almost no genetic differentiation (</w:t>
+        <w:t xml:space="preserve">Lines 260-261. Again this is also the case of another migratory butterfly species not mentioned here, Vanessa </w:t>
+      </w:r>
+      <w:proofErr w:type="spellStart"/>
+      <w:r>
+        <w:rPr>
+          <w:rFonts w:ascii="Arial" w:eastAsia="Times New Roman" w:hAnsi="Arial" w:cs="Arial"/>
+          <w:color w:val="222222"/>
+          <w:shd w:val="clear" w:color="auto" w:fill="FFFFFF"/>
+        </w:rPr>
+        <w:t>cardui</w:t>
+      </w:r>
+      <w:proofErr w:type="spellEnd"/>
+      <w:r>
+        <w:rPr>
+          <w:rFonts w:ascii="Arial" w:eastAsia="Times New Roman" w:hAnsi="Arial" w:cs="Arial"/>
+          <w:color w:val="222222"/>
+          <w:shd w:val="clear" w:color="auto" w:fill="FFFFFF"/>
+        </w:rPr>
+        <w:t>, also rely on winds for migrations and show almost no genetic differentiation (</w:t>
       </w:r>
       <w:hyperlink r:id="rId8" w:tgtFrame="_blank" w:history="1">
         <w:r>
@@ -499,29 +759,97 @@
           <w:color w:val="222222"/>
           <w:shd w:val="clear" w:color="auto" w:fill="FFFFFF"/>
         </w:rPr>
-        <w:t>Thank you for bringing these references to our attention. We have updated our discussion so that it includes the paper by Stefanescu et al. (2007) as an example of another butterfly species whose movement patterns are strongly influenced by prevailing winds.</w:t>
-      </w:r>
-      <w:r>
-        <w:rPr>
-          <w:rFonts w:ascii="Arial" w:eastAsia="Times New Roman" w:hAnsi="Arial" w:cs="Arial"/>
-          <w:color w:val="222222"/>
-        </w:rPr>
-        <w:br/>
-      </w:r>
-      <w:r>
-        <w:rPr>
-          <w:rFonts w:ascii="Arial" w:eastAsia="Times New Roman" w:hAnsi="Arial" w:cs="Arial"/>
-          <w:color w:val="222222"/>
-        </w:rPr>
-        <w:br/>
-      </w:r>
-      <w:r>
-        <w:rPr>
-          <w:rFonts w:ascii="Arial" w:eastAsia="Times New Roman" w:hAnsi="Arial" w:cs="Arial"/>
-          <w:color w:val="222222"/>
-          <w:shd w:val="clear" w:color="auto" w:fill="FFFFFF"/>
-        </w:rPr>
-        <w:t>Figure 1. Letters (a,b,c,d) are missing in the figures. I would include the number of sampled specimens next to the labels indicating the name of each island in the map of Fig. 1(a). Indeed, a high number of sampled specimens could allow to discover rare lineage while (at the other extreme) analyzing a single specimen can not produce any differentiation.  </w:t>
+        <w:t xml:space="preserve">Thank you for bringing these references to our attention. We have updated our discussion so that it includes the paper by </w:t>
+      </w:r>
+      <w:proofErr w:type="spellStart"/>
+      <w:r>
+        <w:rPr>
+          <w:rFonts w:ascii="Arial" w:eastAsia="Times New Roman" w:hAnsi="Arial" w:cs="Arial"/>
+          <w:b/>
+          <w:bCs/>
+          <w:color w:val="222222"/>
+          <w:shd w:val="clear" w:color="auto" w:fill="FFFFFF"/>
+        </w:rPr>
+        <w:t>Stefanescu</w:t>
+      </w:r>
+      <w:proofErr w:type="spellEnd"/>
+      <w:r>
+        <w:rPr>
+          <w:rFonts w:ascii="Arial" w:eastAsia="Times New Roman" w:hAnsi="Arial" w:cs="Arial"/>
+          <w:b/>
+          <w:bCs/>
+          <w:color w:val="222222"/>
+          <w:shd w:val="clear" w:color="auto" w:fill="FFFFFF"/>
+        </w:rPr>
+        <w:t xml:space="preserve"> et al. (2007) as an example of another butterfly species whose movement patterns are strongly influenced by prevailing winds.</w:t>
+      </w:r>
+      <w:r>
+        <w:rPr>
+          <w:rFonts w:ascii="Arial" w:eastAsia="Times New Roman" w:hAnsi="Arial" w:cs="Arial"/>
+          <w:color w:val="222222"/>
+        </w:rPr>
+        <w:br/>
+      </w:r>
+      <w:r>
+        <w:rPr>
+          <w:rFonts w:ascii="Arial" w:eastAsia="Times New Roman" w:hAnsi="Arial" w:cs="Arial"/>
+          <w:color w:val="222222"/>
+        </w:rPr>
+        <w:br/>
+      </w:r>
+      <w:r>
+        <w:rPr>
+          <w:rFonts w:ascii="Arial" w:eastAsia="Times New Roman" w:hAnsi="Arial" w:cs="Arial"/>
+          <w:color w:val="222222"/>
+          <w:shd w:val="clear" w:color="auto" w:fill="FFFFFF"/>
+        </w:rPr>
+        <w:t>Figure 1. Letters (</w:t>
+      </w:r>
+      <w:proofErr w:type="spellStart"/>
+      <w:proofErr w:type="gramStart"/>
+      <w:r>
+        <w:rPr>
+          <w:rFonts w:ascii="Arial" w:eastAsia="Times New Roman" w:hAnsi="Arial" w:cs="Arial"/>
+          <w:color w:val="222222"/>
+          <w:shd w:val="clear" w:color="auto" w:fill="FFFFFF"/>
+        </w:rPr>
+        <w:t>a,b</w:t>
+      </w:r>
+      <w:proofErr w:type="gramEnd"/>
+      <w:r>
+        <w:rPr>
+          <w:rFonts w:ascii="Arial" w:eastAsia="Times New Roman" w:hAnsi="Arial" w:cs="Arial"/>
+          <w:color w:val="222222"/>
+          <w:shd w:val="clear" w:color="auto" w:fill="FFFFFF"/>
+        </w:rPr>
+        <w:t>,c,d</w:t>
+      </w:r>
+      <w:proofErr w:type="spellEnd"/>
+      <w:r>
+        <w:rPr>
+          <w:rFonts w:ascii="Arial" w:eastAsia="Times New Roman" w:hAnsi="Arial" w:cs="Arial"/>
+          <w:color w:val="222222"/>
+          <w:shd w:val="clear" w:color="auto" w:fill="FFFFFF"/>
+        </w:rPr>
+        <w:t xml:space="preserve">) are missing in the figures. I would include the number of sampled specimens next to the labels indicating the name of each island in the map of Fig. 1(a). Indeed, a high number of sampled specimens could allow to discover rare lineage while (at the other extreme) analyzing a single specimen </w:t>
+      </w:r>
+      <w:proofErr w:type="spellStart"/>
+      <w:r>
+        <w:rPr>
+          <w:rFonts w:ascii="Arial" w:eastAsia="Times New Roman" w:hAnsi="Arial" w:cs="Arial"/>
+          <w:color w:val="222222"/>
+          <w:shd w:val="clear" w:color="auto" w:fill="FFFFFF"/>
+        </w:rPr>
+        <w:t>can not</w:t>
+      </w:r>
+      <w:proofErr w:type="spellEnd"/>
+      <w:r>
+        <w:rPr>
+          <w:rFonts w:ascii="Arial" w:eastAsia="Times New Roman" w:hAnsi="Arial" w:cs="Arial"/>
+          <w:color w:val="222222"/>
+          <w:shd w:val="clear" w:color="auto" w:fill="FFFFFF"/>
+        </w:rPr>
+        <w:t xml:space="preserve"> produce any differentiation.  </w:t>
       </w:r>
     </w:p>
     <w:p>
@@ -666,7 +994,43 @@
           <w:color w:val="222222"/>
           <w:shd w:val="clear" w:color="auto" w:fill="FFFFFF"/>
         </w:rPr>
-        <w:t>In this manuscript, the authors used RAD sequencing of monarchs from North America and locations across the Pacific to study the population genetics of monarch butterflies following range expansion from North America. They used a number of population genetic tools, including FST, Tajima’s D and heterozygosity estimates, as well as demographic models implemented in dadi. The authors conclude that monarchs dispersed to Hawaii, and from there dispersed independently to the Mariana Islands and other locations in the Pacific. The FST, NGSadmix, neighbor joining tree, and heterozygosity analyses support the conclusion of serial dispersal from North America. The use of thousands of markers is a significant advancement over previous studies with microsatellites, allozymes and other markers. </w:t>
+        <w:t xml:space="preserve">In this manuscript, the authors used RAD sequencing of monarchs from North America and locations across the Pacific to study the population genetics of monarch butterflies following range expansion from North America. They used a number of population genetic tools, including FST, Tajima’s D and heterozygosity estimates, as well as demographic models implemented in </w:t>
+      </w:r>
+      <w:proofErr w:type="spellStart"/>
+      <w:r>
+        <w:rPr>
+          <w:rFonts w:ascii="Arial" w:eastAsia="Times New Roman" w:hAnsi="Arial" w:cs="Arial"/>
+          <w:color w:val="222222"/>
+          <w:shd w:val="clear" w:color="auto" w:fill="FFFFFF"/>
+        </w:rPr>
+        <w:t>dadi</w:t>
+      </w:r>
+      <w:proofErr w:type="spellEnd"/>
+      <w:r>
+        <w:rPr>
+          <w:rFonts w:ascii="Arial" w:eastAsia="Times New Roman" w:hAnsi="Arial" w:cs="Arial"/>
+          <w:color w:val="222222"/>
+          <w:shd w:val="clear" w:color="auto" w:fill="FFFFFF"/>
+        </w:rPr>
+        <w:t xml:space="preserve">. The authors conclude that monarchs dispersed to Hawaii, and from there dispersed independently to the Mariana Islands and other locations in the Pacific. The FST, </w:t>
+      </w:r>
+      <w:proofErr w:type="spellStart"/>
+      <w:r>
+        <w:rPr>
+          <w:rFonts w:ascii="Arial" w:eastAsia="Times New Roman" w:hAnsi="Arial" w:cs="Arial"/>
+          <w:color w:val="222222"/>
+          <w:shd w:val="clear" w:color="auto" w:fill="FFFFFF"/>
+        </w:rPr>
+        <w:t>NGSadmix</w:t>
+      </w:r>
+      <w:proofErr w:type="spellEnd"/>
+      <w:r>
+        <w:rPr>
+          <w:rFonts w:ascii="Arial" w:eastAsia="Times New Roman" w:hAnsi="Arial" w:cs="Arial"/>
+          <w:color w:val="222222"/>
+          <w:shd w:val="clear" w:color="auto" w:fill="FFFFFF"/>
+        </w:rPr>
+        <w:t>, neighbor joining tree, and heterozygosity analyses support the conclusion of serial dispersal from North America. The use of thousands of markers is a significant advancement over previous studies with microsatellites, allozymes and other markers. </w:t>
       </w:r>
       <w:r>
         <w:rPr>
@@ -830,7 +1194,25 @@
           <w:shd w:val="clear" w:color="auto" w:fill="FFFFFF"/>
         </w:rPr>
         <w:lastRenderedPageBreak/>
-        <w:t>introductory framework of the manuscript, which instead refers to evidence in other systems, and to other papers on monarchs, including references 9, 11, 12 and 13. It is not until the fourth paragraph of the introduction that Pierce et al. 2014 is referred to, and when done so, it is said that the evidence is “quite strong” and that investigating additional populations will improve understanding of the cross-Pacific range expansion. Of course that is true, but the authors need to be much more upfront about what is already known, and what they add with the current manuscript. In short, they confirm a serial dispersal that has been previously found, as well as a second serial dispersal from Hawaii to the Mariana Islands.</w:t>
+        <w:t xml:space="preserve">introductory framework of the manuscript, which instead refers to evidence in other systems, and to other papers on monarchs, including references 9, 11, 12 and 13. It is not until the fourth paragraph of the introduction that Pierce et al. 2014 is referred to, and when done so, it is said that the evidence is “quite strong” and that investigating additional populations will improve understanding of the cross-Pacific range expansion. </w:t>
+      </w:r>
+      <w:proofErr w:type="gramStart"/>
+      <w:r>
+        <w:rPr>
+          <w:rFonts w:ascii="Arial" w:eastAsia="Times New Roman" w:hAnsi="Arial" w:cs="Arial"/>
+          <w:color w:val="222222"/>
+          <w:shd w:val="clear" w:color="auto" w:fill="FFFFFF"/>
+        </w:rPr>
+        <w:t>Of course</w:t>
+      </w:r>
+      <w:proofErr w:type="gramEnd"/>
+      <w:r>
+        <w:rPr>
+          <w:rFonts w:ascii="Arial" w:eastAsia="Times New Roman" w:hAnsi="Arial" w:cs="Arial"/>
+          <w:color w:val="222222"/>
+          <w:shd w:val="clear" w:color="auto" w:fill="FFFFFF"/>
+        </w:rPr>
+        <w:t xml:space="preserve"> that is true, but the authors need to be much more upfront about what is already known, and what they add with the current manuscript. In short, they confirm a serial dispersal that has been previously found, as well as a second serial dispersal from Hawaii to the Mariana Islands.</w:t>
       </w:r>
     </w:p>
     <w:p>
@@ -886,7 +1268,25 @@
           <w:color w:val="222222"/>
           <w:shd w:val="clear" w:color="auto" w:fill="FFFFFF"/>
         </w:rPr>
-        <w:t>3.      Third, while much of the paper deals with serial dispersal across the Pacific, the demographic analysis is focused entirely on North America and Hawaii. Why is this? This needs to be explained. In addition, there are a number of improvements to be made regarding the demographic analysis. Currently, the authors do not explain the different models they are contrasting. Instead, they refer to existing papers without telling the readers what models those existing papers actually used (lines 148-153). There are no visual representations of the models the authors contrasted (these should be provided for all tested models). And the models they discuss the most, because of greatest support, do not appear to be the best models to reflect the actual occurrences of population expansion: both the “found and grow” and the “three epoch” models consider the North American and Hawaiian populations as two populations that diverged from one population. But the Hawaiian population is a relatively small population split from a large North American population. I therefore think the authors should consider using more 2 population models, such as described in the depository: </w:t>
+        <w:t xml:space="preserve">3.      Third, while much of the paper deals with serial dispersal across the Pacific, the demographic analysis is focused entirely on North America and Hawaii. Why is this? This needs to be explained. In addition, there are a number of improvements to be made regarding the demographic analysis. Currently, the authors do not explain the different models they are contrasting. Instead, they refer to existing papers without telling the readers what models those existing papers actually used (lines 148-153). There are no visual representations of the models the authors contrasted (these should be provided for all tested models). And the models they discuss the most, because of greatest support, do not appear to be the best models to reflect the actual occurrences of population expansion: both the “found and grow” and the “three </w:t>
+      </w:r>
+      <w:proofErr w:type="gramStart"/>
+      <w:r>
+        <w:rPr>
+          <w:rFonts w:ascii="Arial" w:eastAsia="Times New Roman" w:hAnsi="Arial" w:cs="Arial"/>
+          <w:color w:val="222222"/>
+          <w:shd w:val="clear" w:color="auto" w:fill="FFFFFF"/>
+        </w:rPr>
+        <w:t>epoch</w:t>
+      </w:r>
+      <w:proofErr w:type="gramEnd"/>
+      <w:r>
+        <w:rPr>
+          <w:rFonts w:ascii="Arial" w:eastAsia="Times New Roman" w:hAnsi="Arial" w:cs="Arial"/>
+          <w:color w:val="222222"/>
+          <w:shd w:val="clear" w:color="auto" w:fill="FFFFFF"/>
+        </w:rPr>
+        <w:t>” models consider the North American and Hawaiian populations as two populations that diverged from one population. But the Hawaiian population is a relatively small population split from a large North American population. I therefore think the authors should consider using more 2 population models, such as described in the depository: </w:t>
       </w:r>
       <w:hyperlink r:id="rId10" w:tgtFrame="_blank" w:history="1">
         <w:r>
@@ -904,35 +1304,133 @@
           <w:color w:val="222222"/>
           <w:shd w:val="clear" w:color="auto" w:fill="FFFFFF"/>
         </w:rPr>
-        <w:t>. I also suggest that the authors provide a table of log-likelihoods of all the simulated models, and use Tajima's D results to interpret findings regarding demographic history. NAM showed a -ve Tajima's D showing a recent expansion after a bottleneck. HAW population showed a less -ve Tajima's D showing a slight recent expansion after a bottleneck. All other populations show a recent bottleneck. Further comments to demographic analyses are provided below.</w:t>
-      </w:r>
-    </w:p>
-    <w:p>
-      <w:pPr>
-        <w:rPr>
-          <w:rFonts w:ascii="Arial" w:eastAsia="Times New Roman" w:hAnsi="Arial" w:cs="Arial"/>
-          <w:color w:val="222222"/>
-          <w:shd w:val="clear" w:color="auto" w:fill="FFFFFF"/>
-        </w:rPr>
-      </w:pPr>
-    </w:p>
-    <w:p>
-      <w:pPr>
-        <w:rPr>
-          <w:rFonts w:ascii="Arial" w:eastAsia="Times New Roman" w:hAnsi="Arial" w:cs="Arial"/>
-          <w:color w:val="222222"/>
-          <w:shd w:val="clear" w:color="auto" w:fill="FFFFFF"/>
-        </w:rPr>
-      </w:pPr>
-      <w:r>
-        <w:rPr>
-          <w:rFonts w:ascii="Arial" w:eastAsia="Times New Roman" w:hAnsi="Arial" w:cs="Arial"/>
-          <w:b/>
-          <w:bCs/>
-          <w:color w:val="222222"/>
-          <w:highlight w:val="yellow"/>
-        </w:rPr>
-        <w:t xml:space="preserve">We have rephrased the demographic analysis portion of the methods to stress that we fit all of the two-population models in the Island set from dadi_pipeline, and clarified that when the proportion of individuals that colonized Hawaii (the parameter </w:t>
+        <w:t xml:space="preserve">. I also suggest that the authors provide a table of log-likelihoods of all the simulated </w:t>
+      </w:r>
+      <w:proofErr w:type="gramStart"/>
+      <w:r>
+        <w:rPr>
+          <w:rFonts w:ascii="Arial" w:eastAsia="Times New Roman" w:hAnsi="Arial" w:cs="Arial"/>
+          <w:color w:val="222222"/>
+          <w:shd w:val="clear" w:color="auto" w:fill="FFFFFF"/>
+        </w:rPr>
+        <w:t>models, and</w:t>
+      </w:r>
+      <w:proofErr w:type="gramEnd"/>
+      <w:r>
+        <w:rPr>
+          <w:rFonts w:ascii="Arial" w:eastAsia="Times New Roman" w:hAnsi="Arial" w:cs="Arial"/>
+          <w:color w:val="222222"/>
+          <w:shd w:val="clear" w:color="auto" w:fill="FFFFFF"/>
+        </w:rPr>
+        <w:t xml:space="preserve"> use Tajima's D results to interpret findings regarding demographic history. NAM showed a -</w:t>
+      </w:r>
+      <w:proofErr w:type="spellStart"/>
+      <w:r>
+        <w:rPr>
+          <w:rFonts w:ascii="Arial" w:eastAsia="Times New Roman" w:hAnsi="Arial" w:cs="Arial"/>
+          <w:color w:val="222222"/>
+          <w:shd w:val="clear" w:color="auto" w:fill="FFFFFF"/>
+        </w:rPr>
+        <w:t>ve</w:t>
+      </w:r>
+      <w:proofErr w:type="spellEnd"/>
+      <w:r>
+        <w:rPr>
+          <w:rFonts w:ascii="Arial" w:eastAsia="Times New Roman" w:hAnsi="Arial" w:cs="Arial"/>
+          <w:color w:val="222222"/>
+          <w:shd w:val="clear" w:color="auto" w:fill="FFFFFF"/>
+        </w:rPr>
+        <w:t xml:space="preserve"> Tajima's D showing a recent expansion after a bottleneck. HAW population showed a less -</w:t>
+      </w:r>
+      <w:proofErr w:type="spellStart"/>
+      <w:r>
+        <w:rPr>
+          <w:rFonts w:ascii="Arial" w:eastAsia="Times New Roman" w:hAnsi="Arial" w:cs="Arial"/>
+          <w:color w:val="222222"/>
+          <w:shd w:val="clear" w:color="auto" w:fill="FFFFFF"/>
+        </w:rPr>
+        <w:t>ve</w:t>
+      </w:r>
+      <w:proofErr w:type="spellEnd"/>
+      <w:r>
+        <w:rPr>
+          <w:rFonts w:ascii="Arial" w:eastAsia="Times New Roman" w:hAnsi="Arial" w:cs="Arial"/>
+          <w:color w:val="222222"/>
+          <w:shd w:val="clear" w:color="auto" w:fill="FFFFFF"/>
+        </w:rPr>
+        <w:t xml:space="preserve"> Tajima's D showing a slight recent expansion after a bottleneck. All other populations show a recent bottleneck. Further comments to demographic analyses are provided below.</w:t>
+      </w:r>
+    </w:p>
+    <w:p>
+      <w:pPr>
+        <w:rPr>
+          <w:rFonts w:ascii="Arial" w:eastAsia="Times New Roman" w:hAnsi="Arial" w:cs="Arial"/>
+          <w:color w:val="222222"/>
+          <w:shd w:val="clear" w:color="auto" w:fill="FFFFFF"/>
+        </w:rPr>
+      </w:pPr>
+    </w:p>
+    <w:p>
+      <w:pPr>
+        <w:rPr>
+          <w:rFonts w:ascii="Arial" w:eastAsia="Times New Roman" w:hAnsi="Arial" w:cs="Arial"/>
+          <w:color w:val="222222"/>
+          <w:shd w:val="clear" w:color="auto" w:fill="FFFFFF"/>
+        </w:rPr>
+      </w:pPr>
+      <w:r>
+        <w:rPr>
+          <w:rFonts w:ascii="Arial" w:eastAsia="Times New Roman" w:hAnsi="Arial" w:cs="Arial"/>
+          <w:b/>
+          <w:bCs/>
+          <w:color w:val="222222"/>
+          <w:highlight w:val="yellow"/>
+        </w:rPr>
+        <w:t xml:space="preserve">We have rephrased the demographic analysis portion of the methods to stress that we fit all of the two-population models in the Island set from </w:t>
+      </w:r>
+      <w:proofErr w:type="spellStart"/>
+      <w:r>
+        <w:rPr>
+          <w:rFonts w:ascii="Arial" w:eastAsia="Times New Roman" w:hAnsi="Arial" w:cs="Arial"/>
+          <w:b/>
+          <w:bCs/>
+          <w:color w:val="222222"/>
+          <w:highlight w:val="yellow"/>
+        </w:rPr>
+        <w:t>dadi_</w:t>
+      </w:r>
+      <w:proofErr w:type="gramStart"/>
+      <w:r>
+        <w:rPr>
+          <w:rFonts w:ascii="Arial" w:eastAsia="Times New Roman" w:hAnsi="Arial" w:cs="Arial"/>
+          <w:b/>
+          <w:bCs/>
+          <w:color w:val="222222"/>
+          <w:highlight w:val="yellow"/>
+        </w:rPr>
+        <w:t>pipeline</w:t>
+      </w:r>
+      <w:proofErr w:type="spellEnd"/>
+      <w:r>
+        <w:rPr>
+          <w:rFonts w:ascii="Arial" w:eastAsia="Times New Roman" w:hAnsi="Arial" w:cs="Arial"/>
+          <w:b/>
+          <w:bCs/>
+          <w:color w:val="222222"/>
+          <w:highlight w:val="yellow"/>
+        </w:rPr>
+        <w:t>, and</w:t>
+      </w:r>
+      <w:proofErr w:type="gramEnd"/>
+      <w:r>
+        <w:rPr>
+          <w:rFonts w:ascii="Arial" w:eastAsia="Times New Roman" w:hAnsi="Arial" w:cs="Arial"/>
+          <w:b/>
+          <w:bCs/>
+          <w:color w:val="222222"/>
+          <w:highlight w:val="yellow"/>
+        </w:rPr>
+        <w:t xml:space="preserve"> clarified that when the proportion of individuals that colonized Hawaii (the parameter </w:t>
       </w:r>
       <w:r>
         <w:rPr>
@@ -1047,7 +1545,25 @@
           <w:color w:val="222222"/>
           <w:shd w:val="clear" w:color="auto" w:fill="FFFFFF"/>
         </w:rPr>
-        <w:t>4.      It is hard to follow the results because the authors have placed most of their figures in the supplementary information. This is really not necessary. Indeed, most figures should be included in the main body of the manuscript. Also, please provide a legend in Figure 1 so it is easier to see what populations the three-letter codes refer to (rather than having that in the caption), and increase font size of the tree so it is legible.</w:t>
+        <w:t>4.      It is hard to follow the results because the authors have placed most of their figures in the supplementary information. This is really not necessary. Indeed, most figures should be included in the main body of the manuscript. Also, please provide a legend in Figure 1 so it is easier to see what populations the three-letter codes refer to (rather than having that in the caption</w:t>
+      </w:r>
+      <w:proofErr w:type="gramStart"/>
+      <w:r>
+        <w:rPr>
+          <w:rFonts w:ascii="Arial" w:eastAsia="Times New Roman" w:hAnsi="Arial" w:cs="Arial"/>
+          <w:color w:val="222222"/>
+          <w:shd w:val="clear" w:color="auto" w:fill="FFFFFF"/>
+        </w:rPr>
+        <w:t>), and</w:t>
+      </w:r>
+      <w:proofErr w:type="gramEnd"/>
+      <w:r>
+        <w:rPr>
+          <w:rFonts w:ascii="Arial" w:eastAsia="Times New Roman" w:hAnsi="Arial" w:cs="Arial"/>
+          <w:color w:val="222222"/>
+          <w:shd w:val="clear" w:color="auto" w:fill="FFFFFF"/>
+        </w:rPr>
+        <w:t xml:space="preserve"> increase font size of the tree so it is legible.</w:t>
       </w:r>
       <w:r>
         <w:rPr>
@@ -1094,7 +1610,55 @@
           <w:highlight w:val="yellow"/>
           <w:shd w:val="clear" w:color="auto" w:fill="FFFFFF"/>
         </w:rPr>
-        <w:t>We have re-arranged and relabeled Figure 1 for readability. Full names and sample sizes for the different populations are now noted in the figure legend. On the tree, sample names are no longer noted—tips are now colored according to the legend instead. The key findings are all now in the main text: structural results (Figure 1), demographic model results between the four best models (Figure 2), and observed/expected SFS plots. While we have kept other plots in the Supplementary material for now for space reasons, we are happy to move them to the main text at the editors’ recommendation.</w:t>
+        <w:t xml:space="preserve">We have re-arranged and relabeled Figure 1 for readability. Full names and sample sizes for the different populations are now noted in the figure legend. On the tree, sample names are no longer </w:t>
+      </w:r>
+      <w:proofErr w:type="gramStart"/>
+      <w:r>
+        <w:rPr>
+          <w:rFonts w:ascii="Arial" w:eastAsia="Times New Roman" w:hAnsi="Arial" w:cs="Arial"/>
+          <w:b/>
+          <w:bCs/>
+          <w:color w:val="222222"/>
+          <w:highlight w:val="yellow"/>
+          <w:shd w:val="clear" w:color="auto" w:fill="FFFFFF"/>
+        </w:rPr>
+        <w:t>noted—tips</w:t>
+      </w:r>
+      <w:proofErr w:type="gramEnd"/>
+      <w:r>
+        <w:rPr>
+          <w:rFonts w:ascii="Arial" w:eastAsia="Times New Roman" w:hAnsi="Arial" w:cs="Arial"/>
+          <w:b/>
+          <w:bCs/>
+          <w:color w:val="222222"/>
+          <w:highlight w:val="yellow"/>
+          <w:shd w:val="clear" w:color="auto" w:fill="FFFFFF"/>
+        </w:rPr>
+        <w:t xml:space="preserve"> are now colored according to the legend instead. The key findings are all now in the main text: structural results (Figure 1), demographic model results between the four best models (Figure 2</w:t>
+      </w:r>
+      <w:proofErr w:type="gramStart"/>
+      <w:r>
+        <w:rPr>
+          <w:rFonts w:ascii="Arial" w:eastAsia="Times New Roman" w:hAnsi="Arial" w:cs="Arial"/>
+          <w:b/>
+          <w:bCs/>
+          <w:color w:val="222222"/>
+          <w:highlight w:val="yellow"/>
+          <w:shd w:val="clear" w:color="auto" w:fill="FFFFFF"/>
+        </w:rPr>
+        <w:t>), and</w:t>
+      </w:r>
+      <w:proofErr w:type="gramEnd"/>
+      <w:r>
+        <w:rPr>
+          <w:rFonts w:ascii="Arial" w:eastAsia="Times New Roman" w:hAnsi="Arial" w:cs="Arial"/>
+          <w:b/>
+          <w:bCs/>
+          <w:color w:val="222222"/>
+          <w:highlight w:val="yellow"/>
+          <w:shd w:val="clear" w:color="auto" w:fill="FFFFFF"/>
+        </w:rPr>
+        <w:t xml:space="preserve"> observed/expected SFS plots. While we have kept other plots in the Supplementary material for now for space reasons, we are happy to move them to the main text at the editors’ recommendation.</w:t>
       </w:r>
       <w:r>
         <w:rPr>
@@ -1204,66 +1768,168 @@
           <w:color w:val="222222"/>
           <w:highlight w:val="yellow"/>
         </w:rPr>
-        <w:t xml:space="preserve"> Additionally, our models consistently underestimated the number of rare alleles derived found in NAM but not HAW. Since rare alleles should be lost during bottlenecks, this suggests that our models failed to optimize to a small enough founding population size in HAW, which is unsurprising since very small population sizes cause ballooning run times and integration errors in dadi. This futher suggests that the recent introduction times are probably more likely to be true than suggested by the optimum model results alone. We’ve added explanation about this to the discussion section</w:t>
-      </w:r>
-    </w:p>
-    <w:p>
-      <w:pPr>
-        <w:rPr>
-          <w:rFonts w:ascii="Arial" w:eastAsia="Times New Roman" w:hAnsi="Arial" w:cs="Arial"/>
-          <w:color w:val="222222"/>
-        </w:rPr>
-      </w:pPr>
-    </w:p>
-    <w:p>
-      <w:pPr>
-        <w:rPr>
-          <w:rFonts w:ascii="Arial" w:eastAsia="Times New Roman" w:hAnsi="Arial" w:cs="Arial"/>
-          <w:color w:val="222222"/>
-          <w:shd w:val="clear" w:color="auto" w:fill="FFFFFF"/>
-        </w:rPr>
-      </w:pPr>
-      <w:r>
-        <w:rPr>
-          <w:rFonts w:ascii="Arial" w:eastAsia="Times New Roman" w:hAnsi="Arial" w:cs="Arial"/>
-          <w:color w:val="222222"/>
-        </w:rPr>
-        <w:br/>
-      </w:r>
-      <w:r>
-        <w:rPr>
-          <w:rFonts w:ascii="Arial" w:eastAsia="Times New Roman" w:hAnsi="Arial" w:cs="Arial"/>
-          <w:color w:val="222222"/>
-          <w:shd w:val="clear" w:color="auto" w:fill="FFFFFF"/>
-        </w:rPr>
-        <w:t>7.      Cluster analysis: please provide error rates for each value of K (If available in NGSadmix). The populations ENA and WNA showed unusual patterns with K=9, please address this in the manuscript.</w:t>
-      </w:r>
-    </w:p>
-    <w:p>
-      <w:pPr>
-        <w:rPr>
-          <w:rFonts w:ascii="Arial" w:eastAsia="Times New Roman" w:hAnsi="Arial" w:cs="Arial"/>
-          <w:color w:val="222222"/>
-          <w:shd w:val="clear" w:color="auto" w:fill="FFFFFF"/>
-        </w:rPr>
-      </w:pPr>
-    </w:p>
-    <w:p>
-      <w:pPr>
-        <w:rPr>
-          <w:rFonts w:ascii="Arial" w:eastAsia="Times New Roman" w:hAnsi="Arial" w:cs="Arial"/>
-          <w:color w:val="222222"/>
-          <w:shd w:val="clear" w:color="auto" w:fill="FFFFFF"/>
-        </w:rPr>
-      </w:pPr>
-      <w:r>
-        <w:rPr>
-          <w:rFonts w:ascii="Arial" w:eastAsia="Times New Roman" w:hAnsi="Arial" w:cs="Arial"/>
-          <w:b/>
-          <w:bCs/>
-          <w:color w:val="222222"/>
-        </w:rPr>
-        <w:t>We added a plot of Evanno et al. (2005)’s deltaK statistic</w:t>
+        <w:t xml:space="preserve"> Additionally, our models consistently underestimated the number of rare alleles derived found in NAM but not HAW. Since rare alleles should be lost during bottlenecks, this suggests that our models failed to optimize to a small enough founding population size in HAW, which is unsurprising since very small population sizes cause ballooning run times and integration errors in </w:t>
+      </w:r>
+      <w:proofErr w:type="spellStart"/>
+      <w:r>
+        <w:rPr>
+          <w:rFonts w:ascii="Arial" w:eastAsia="Times New Roman" w:hAnsi="Arial" w:cs="Arial"/>
+          <w:b/>
+          <w:bCs/>
+          <w:color w:val="222222"/>
+          <w:highlight w:val="yellow"/>
+        </w:rPr>
+        <w:t>dadi</w:t>
+      </w:r>
+      <w:proofErr w:type="spellEnd"/>
+      <w:r>
+        <w:rPr>
+          <w:rFonts w:ascii="Arial" w:eastAsia="Times New Roman" w:hAnsi="Arial" w:cs="Arial"/>
+          <w:b/>
+          <w:bCs/>
+          <w:color w:val="222222"/>
+          <w:highlight w:val="yellow"/>
+        </w:rPr>
+        <w:t xml:space="preserve">. This </w:t>
+      </w:r>
+      <w:proofErr w:type="spellStart"/>
+      <w:r>
+        <w:rPr>
+          <w:rFonts w:ascii="Arial" w:eastAsia="Times New Roman" w:hAnsi="Arial" w:cs="Arial"/>
+          <w:b/>
+          <w:bCs/>
+          <w:color w:val="222222"/>
+          <w:highlight w:val="yellow"/>
+        </w:rPr>
+        <w:t>futher</w:t>
+      </w:r>
+      <w:proofErr w:type="spellEnd"/>
+      <w:r>
+        <w:rPr>
+          <w:rFonts w:ascii="Arial" w:eastAsia="Times New Roman" w:hAnsi="Arial" w:cs="Arial"/>
+          <w:b/>
+          <w:bCs/>
+          <w:color w:val="222222"/>
+          <w:highlight w:val="yellow"/>
+        </w:rPr>
+        <w:t xml:space="preserve"> suggests that the recent introduction times are probably more likely to be true than suggested by the optimum model results alone. We’ve added explanation about this to the discussion section</w:t>
+      </w:r>
+    </w:p>
+    <w:p>
+      <w:pPr>
+        <w:rPr>
+          <w:rFonts w:ascii="Arial" w:eastAsia="Times New Roman" w:hAnsi="Arial" w:cs="Arial"/>
+          <w:color w:val="222222"/>
+        </w:rPr>
+      </w:pPr>
+    </w:p>
+    <w:p>
+      <w:pPr>
+        <w:rPr>
+          <w:rFonts w:ascii="Arial" w:eastAsia="Times New Roman" w:hAnsi="Arial" w:cs="Arial"/>
+          <w:color w:val="222222"/>
+          <w:shd w:val="clear" w:color="auto" w:fill="FFFFFF"/>
+        </w:rPr>
+      </w:pPr>
+      <w:r>
+        <w:rPr>
+          <w:rFonts w:ascii="Arial" w:eastAsia="Times New Roman" w:hAnsi="Arial" w:cs="Arial"/>
+          <w:color w:val="222222"/>
+        </w:rPr>
+        <w:br/>
+      </w:r>
+      <w:r>
+        <w:rPr>
+          <w:rFonts w:ascii="Arial" w:eastAsia="Times New Roman" w:hAnsi="Arial" w:cs="Arial"/>
+          <w:color w:val="222222"/>
+          <w:shd w:val="clear" w:color="auto" w:fill="FFFFFF"/>
+        </w:rPr>
+        <w:t xml:space="preserve">7.      Cluster analysis: please provide error rates for each value of K (If available in </w:t>
+      </w:r>
+      <w:proofErr w:type="spellStart"/>
+      <w:r>
+        <w:rPr>
+          <w:rFonts w:ascii="Arial" w:eastAsia="Times New Roman" w:hAnsi="Arial" w:cs="Arial"/>
+          <w:color w:val="222222"/>
+          <w:shd w:val="clear" w:color="auto" w:fill="FFFFFF"/>
+        </w:rPr>
+        <w:t>NGSadmix</w:t>
+      </w:r>
+      <w:proofErr w:type="spellEnd"/>
+      <w:r>
+        <w:rPr>
+          <w:rFonts w:ascii="Arial" w:eastAsia="Times New Roman" w:hAnsi="Arial" w:cs="Arial"/>
+          <w:color w:val="222222"/>
+          <w:shd w:val="clear" w:color="auto" w:fill="FFFFFF"/>
+        </w:rPr>
+        <w:t>). The populations ENA and WNA showed unusual patterns with K=9, please address this in the manuscript.</w:t>
+      </w:r>
+    </w:p>
+    <w:p>
+      <w:pPr>
+        <w:rPr>
+          <w:rFonts w:ascii="Arial" w:eastAsia="Times New Roman" w:hAnsi="Arial" w:cs="Arial"/>
+          <w:color w:val="222222"/>
+          <w:shd w:val="clear" w:color="auto" w:fill="FFFFFF"/>
+        </w:rPr>
+      </w:pPr>
+    </w:p>
+    <w:p>
+      <w:pPr>
+        <w:rPr>
+          <w:rFonts w:ascii="Arial" w:eastAsia="Times New Roman" w:hAnsi="Arial" w:cs="Arial"/>
+          <w:color w:val="222222"/>
+          <w:shd w:val="clear" w:color="auto" w:fill="FFFFFF"/>
+        </w:rPr>
+      </w:pPr>
+      <w:r>
+        <w:rPr>
+          <w:rFonts w:ascii="Arial" w:eastAsia="Times New Roman" w:hAnsi="Arial" w:cs="Arial"/>
+          <w:b/>
+          <w:bCs/>
+          <w:color w:val="222222"/>
+        </w:rPr>
+        <w:t xml:space="preserve">We added a plot of </w:t>
+      </w:r>
+      <w:proofErr w:type="spellStart"/>
+      <w:r>
+        <w:rPr>
+          <w:rFonts w:ascii="Arial" w:eastAsia="Times New Roman" w:hAnsi="Arial" w:cs="Arial"/>
+          <w:b/>
+          <w:bCs/>
+          <w:color w:val="222222"/>
+        </w:rPr>
+        <w:t>Evanno</w:t>
+      </w:r>
+      <w:proofErr w:type="spellEnd"/>
+      <w:r>
+        <w:rPr>
+          <w:rFonts w:ascii="Arial" w:eastAsia="Times New Roman" w:hAnsi="Arial" w:cs="Arial"/>
+          <w:b/>
+          <w:bCs/>
+          <w:color w:val="222222"/>
+        </w:rPr>
+        <w:t xml:space="preserve"> et al. (2005)’s </w:t>
+      </w:r>
+      <w:proofErr w:type="spellStart"/>
+      <w:r>
+        <w:rPr>
+          <w:rFonts w:ascii="Arial" w:eastAsia="Times New Roman" w:hAnsi="Arial" w:cs="Arial"/>
+          <w:b/>
+          <w:bCs/>
+          <w:color w:val="222222"/>
+        </w:rPr>
+        <w:t>deltaK</w:t>
+      </w:r>
+      <w:proofErr w:type="spellEnd"/>
+      <w:r>
+        <w:rPr>
+          <w:rFonts w:ascii="Arial" w:eastAsia="Times New Roman" w:hAnsi="Arial" w:cs="Arial"/>
+          <w:b/>
+          <w:bCs/>
+          <w:color w:val="222222"/>
+        </w:rPr>
+        <w:t xml:space="preserve"> statistic</w:t>
       </w:r>
       <w:r>
         <w:rPr>
@@ -1341,7 +2007,29 @@
           <w:color w:val="222222"/>
           <w:shd w:val="clear" w:color="auto" w:fill="FFFFFF"/>
         </w:rPr>
-        <w:t>has been updated so that Maui and Oahu are shown separately. Because there was little population structure within the Hawaiian islands, they look very similar</w:t>
+        <w:t xml:space="preserve">has been updated so that Maui and Oahu are shown separately. Because there was little population structure within the </w:t>
+      </w:r>
+      <w:proofErr w:type="gramStart"/>
+      <w:r>
+        <w:rPr>
+          <w:rFonts w:ascii="Arial" w:eastAsia="Times New Roman" w:hAnsi="Arial" w:cs="Arial"/>
+          <w:b/>
+          <w:bCs/>
+          <w:color w:val="222222"/>
+          <w:shd w:val="clear" w:color="auto" w:fill="FFFFFF"/>
+        </w:rPr>
+        <w:t>Hawaiian islands</w:t>
+      </w:r>
+      <w:proofErr w:type="gramEnd"/>
+      <w:r>
+        <w:rPr>
+          <w:rFonts w:ascii="Arial" w:eastAsia="Times New Roman" w:hAnsi="Arial" w:cs="Arial"/>
+          <w:b/>
+          <w:bCs/>
+          <w:color w:val="222222"/>
+          <w:shd w:val="clear" w:color="auto" w:fill="FFFFFF"/>
+        </w:rPr>
+        <w:t>, they look very similar</w:t>
       </w:r>
       <w:r>
         <w:rPr>
@@ -1373,7 +2061,79 @@
           <w:color w:val="222222"/>
           <w:shd w:val="clear" w:color="auto" w:fill="FFFFFF"/>
         </w:rPr>
-        <w:t>9.      Regarding the dadi models: the conversion of optimized parameters to effective population size is dependent on the used mutation rate. The authors have used the mutation rate of Drosophila melanogaster to convert the optimized parameters to absolute years and migration rates, but Drosophila melanogaster has a different chromosome structure and base composition than lepidopterans. Therefore, it would be more appropriate to use the mutation rate of Heliconius melpomene ( 2.9*10-9) which is in the same family as the monarch butterfly, and much less divergent than Drosophila melanogaster. It would also be helpful if the authors provided the optimized parameters (raw values without conversion) from the best model.</w:t>
+        <w:t xml:space="preserve">9.      Regarding the </w:t>
+      </w:r>
+      <w:proofErr w:type="spellStart"/>
+      <w:r>
+        <w:rPr>
+          <w:rFonts w:ascii="Arial" w:eastAsia="Times New Roman" w:hAnsi="Arial" w:cs="Arial"/>
+          <w:color w:val="222222"/>
+          <w:shd w:val="clear" w:color="auto" w:fill="FFFFFF"/>
+        </w:rPr>
+        <w:t>dadi</w:t>
+      </w:r>
+      <w:proofErr w:type="spellEnd"/>
+      <w:r>
+        <w:rPr>
+          <w:rFonts w:ascii="Arial" w:eastAsia="Times New Roman" w:hAnsi="Arial" w:cs="Arial"/>
+          <w:color w:val="222222"/>
+          <w:shd w:val="clear" w:color="auto" w:fill="FFFFFF"/>
+        </w:rPr>
+        <w:t xml:space="preserve"> models: the conversion of optimized parameters to effective population size is dependent on the used mutation rate. The authors have used the mutation rate of Drosophila melanogaster to convert the optimized parameters to absolute years and migration rates, but Drosophila melanogaster has a different chromosome structure and base composition than lepidopterans. Therefore, it would be more appropriate to use the mutation rate of </w:t>
+      </w:r>
+      <w:proofErr w:type="spellStart"/>
+      <w:r>
+        <w:rPr>
+          <w:rFonts w:ascii="Arial" w:eastAsia="Times New Roman" w:hAnsi="Arial" w:cs="Arial"/>
+          <w:color w:val="222222"/>
+          <w:shd w:val="clear" w:color="auto" w:fill="FFFFFF"/>
+        </w:rPr>
+        <w:t>Heliconius</w:t>
+      </w:r>
+      <w:proofErr w:type="spellEnd"/>
+      <w:r>
+        <w:rPr>
+          <w:rFonts w:ascii="Arial" w:eastAsia="Times New Roman" w:hAnsi="Arial" w:cs="Arial"/>
+          <w:color w:val="222222"/>
+          <w:shd w:val="clear" w:color="auto" w:fill="FFFFFF"/>
+        </w:rPr>
+        <w:t xml:space="preserve"> </w:t>
+      </w:r>
+      <w:proofErr w:type="spellStart"/>
+      <w:r>
+        <w:rPr>
+          <w:rFonts w:ascii="Arial" w:eastAsia="Times New Roman" w:hAnsi="Arial" w:cs="Arial"/>
+          <w:color w:val="222222"/>
+          <w:shd w:val="clear" w:color="auto" w:fill="FFFFFF"/>
+        </w:rPr>
+        <w:t>melpomene</w:t>
+      </w:r>
+      <w:proofErr w:type="spellEnd"/>
+      <w:r>
+        <w:rPr>
+          <w:rFonts w:ascii="Arial" w:eastAsia="Times New Roman" w:hAnsi="Arial" w:cs="Arial"/>
+          <w:color w:val="222222"/>
+          <w:shd w:val="clear" w:color="auto" w:fill="FFFFFF"/>
+        </w:rPr>
+        <w:t xml:space="preserve"> </w:t>
+      </w:r>
+      <w:proofErr w:type="gramStart"/>
+      <w:r>
+        <w:rPr>
+          <w:rFonts w:ascii="Arial" w:eastAsia="Times New Roman" w:hAnsi="Arial" w:cs="Arial"/>
+          <w:color w:val="222222"/>
+          <w:shd w:val="clear" w:color="auto" w:fill="FFFFFF"/>
+        </w:rPr>
+        <w:t>( 2.9</w:t>
+      </w:r>
+      <w:proofErr w:type="gramEnd"/>
+      <w:r>
+        <w:rPr>
+          <w:rFonts w:ascii="Arial" w:eastAsia="Times New Roman" w:hAnsi="Arial" w:cs="Arial"/>
+          <w:color w:val="222222"/>
+          <w:shd w:val="clear" w:color="auto" w:fill="FFFFFF"/>
+        </w:rPr>
+        <w:t>*10-9) which is in the same family as the monarch butterfly, and much less divergent than Drosophila melanogaster. It would also be helpful if the authors provided the optimized parameters (raw values without conversion) from the best model.</w:t>
       </w:r>
     </w:p>
     <w:p>
@@ -1435,8 +2195,22 @@
           <w:color w:val="222222"/>
           <w:highlight w:val="yellow"/>
         </w:rPr>
-        <w:t>H. melpomene</w:t>
-      </w:r>
+        <w:t xml:space="preserve">H. </w:t>
+      </w:r>
+      <w:proofErr w:type="spellStart"/>
+      <w:r>
+        <w:rPr>
+          <w:rFonts w:ascii="Arial" w:eastAsia="Times New Roman" w:hAnsi="Arial" w:cs="Arial"/>
+          <w:b/>
+          <w:bCs/>
+          <w:i/>
+          <w:iCs/>
+          <w:color w:val="222222"/>
+          <w:highlight w:val="yellow"/>
+        </w:rPr>
+        <w:t>melpomene</w:t>
+      </w:r>
+      <w:proofErr w:type="spellEnd"/>
       <w:r>
         <w:rPr>
           <w:rFonts w:ascii="Arial" w:eastAsia="Times New Roman" w:hAnsi="Arial" w:cs="Arial"/>
@@ -1467,36 +2241,116 @@
           <w:color w:val="222222"/>
           <w:shd w:val="clear" w:color="auto" w:fill="FFFFFF"/>
         </w:rPr>
-        <w:t>10.     Following the recommendation above to provide raw value estimates from the dadi model, it would also be helpful if the authors provided the model and residual plots of the best optimized model. This can be created using Plot_3D function in dadi_pipeline.</w:t>
-      </w:r>
-    </w:p>
-    <w:p>
-      <w:pPr>
-        <w:rPr>
-          <w:rFonts w:ascii="Arial" w:eastAsia="Times New Roman" w:hAnsi="Arial" w:cs="Arial"/>
-          <w:color w:val="222222"/>
-          <w:shd w:val="clear" w:color="auto" w:fill="FFFFFF"/>
-        </w:rPr>
-      </w:pPr>
-    </w:p>
-    <w:p>
-      <w:pPr>
-        <w:rPr>
-          <w:rFonts w:ascii="Arial" w:eastAsia="Times New Roman" w:hAnsi="Arial" w:cs="Arial"/>
-          <w:b/>
-          <w:bCs/>
-          <w:color w:val="222222"/>
-        </w:rPr>
-      </w:pPr>
-      <w:r>
-        <w:rPr>
-          <w:rFonts w:ascii="Arial" w:eastAsia="Times New Roman" w:hAnsi="Arial" w:cs="Arial"/>
-          <w:b/>
-          <w:bCs/>
-          <w:color w:val="222222"/>
-          <w:highlight w:val="yellow"/>
-        </w:rPr>
-        <w:t xml:space="preserve">We have added Figure 3, which contains the observed sfs and the optimized outputs from the four best models. Since the estimated site frequency spectra vary pretty drastically across the optimized parameter space, and AIC didn’t tend to vary much across this space, we’ve included estimate sfs using the optimized parameters from the four quadrants of the optimized introduction pop size/establishment time parameter space for ease of comparison. We’ve also </w:t>
+        <w:t xml:space="preserve">10.     Following the recommendation above to provide raw value estimates from the </w:t>
+      </w:r>
+      <w:proofErr w:type="spellStart"/>
+      <w:r>
+        <w:rPr>
+          <w:rFonts w:ascii="Arial" w:eastAsia="Times New Roman" w:hAnsi="Arial" w:cs="Arial"/>
+          <w:color w:val="222222"/>
+          <w:shd w:val="clear" w:color="auto" w:fill="FFFFFF"/>
+        </w:rPr>
+        <w:t>dadi</w:t>
+      </w:r>
+      <w:proofErr w:type="spellEnd"/>
+      <w:r>
+        <w:rPr>
+          <w:rFonts w:ascii="Arial" w:eastAsia="Times New Roman" w:hAnsi="Arial" w:cs="Arial"/>
+          <w:color w:val="222222"/>
+          <w:shd w:val="clear" w:color="auto" w:fill="FFFFFF"/>
+        </w:rPr>
+        <w:t xml:space="preserve"> model, it would also be helpful if the authors provided the model and residual plots of the best optimized model. This can be created using Plot_3D function in </w:t>
+      </w:r>
+      <w:proofErr w:type="spellStart"/>
+      <w:r>
+        <w:rPr>
+          <w:rFonts w:ascii="Arial" w:eastAsia="Times New Roman" w:hAnsi="Arial" w:cs="Arial"/>
+          <w:color w:val="222222"/>
+          <w:shd w:val="clear" w:color="auto" w:fill="FFFFFF"/>
+        </w:rPr>
+        <w:t>dadi_pipeline</w:t>
+      </w:r>
+      <w:proofErr w:type="spellEnd"/>
+      <w:r>
+        <w:rPr>
+          <w:rFonts w:ascii="Arial" w:eastAsia="Times New Roman" w:hAnsi="Arial" w:cs="Arial"/>
+          <w:color w:val="222222"/>
+          <w:shd w:val="clear" w:color="auto" w:fill="FFFFFF"/>
+        </w:rPr>
+        <w:t>.</w:t>
+      </w:r>
+    </w:p>
+    <w:p>
+      <w:pPr>
+        <w:rPr>
+          <w:rFonts w:ascii="Arial" w:eastAsia="Times New Roman" w:hAnsi="Arial" w:cs="Arial"/>
+          <w:color w:val="222222"/>
+          <w:shd w:val="clear" w:color="auto" w:fill="FFFFFF"/>
+        </w:rPr>
+      </w:pPr>
+    </w:p>
+    <w:p>
+      <w:pPr>
+        <w:rPr>
+          <w:rFonts w:ascii="Arial" w:eastAsia="Times New Roman" w:hAnsi="Arial" w:cs="Arial"/>
+          <w:b/>
+          <w:bCs/>
+          <w:color w:val="222222"/>
+        </w:rPr>
+      </w:pPr>
+      <w:r>
+        <w:rPr>
+          <w:rFonts w:ascii="Arial" w:eastAsia="Times New Roman" w:hAnsi="Arial" w:cs="Arial"/>
+          <w:b/>
+          <w:bCs/>
+          <w:color w:val="222222"/>
+          <w:highlight w:val="yellow"/>
+        </w:rPr>
+        <w:t xml:space="preserve">We have added Figure 3, which contains the observed </w:t>
+      </w:r>
+      <w:proofErr w:type="spellStart"/>
+      <w:r>
+        <w:rPr>
+          <w:rFonts w:ascii="Arial" w:eastAsia="Times New Roman" w:hAnsi="Arial" w:cs="Arial"/>
+          <w:b/>
+          <w:bCs/>
+          <w:color w:val="222222"/>
+          <w:highlight w:val="yellow"/>
+        </w:rPr>
+        <w:t>sfs</w:t>
+      </w:r>
+      <w:proofErr w:type="spellEnd"/>
+      <w:r>
+        <w:rPr>
+          <w:rFonts w:ascii="Arial" w:eastAsia="Times New Roman" w:hAnsi="Arial" w:cs="Arial"/>
+          <w:b/>
+          <w:bCs/>
+          <w:color w:val="222222"/>
+          <w:highlight w:val="yellow"/>
+        </w:rPr>
+        <w:t xml:space="preserve"> and the optimized outputs from the four best models. Since the estimated site frequency spectra vary pretty drastically across the optimized parameter space, and AIC didn’t tend to vary much across this space, we’ve included estimate </w:t>
+      </w:r>
+      <w:proofErr w:type="spellStart"/>
+      <w:r>
+        <w:rPr>
+          <w:rFonts w:ascii="Arial" w:eastAsia="Times New Roman" w:hAnsi="Arial" w:cs="Arial"/>
+          <w:b/>
+          <w:bCs/>
+          <w:color w:val="222222"/>
+          <w:highlight w:val="yellow"/>
+        </w:rPr>
+        <w:t>sfs</w:t>
+      </w:r>
+      <w:proofErr w:type="spellEnd"/>
+      <w:r>
+        <w:rPr>
+          <w:rFonts w:ascii="Arial" w:eastAsia="Times New Roman" w:hAnsi="Arial" w:cs="Arial"/>
+          <w:b/>
+          <w:bCs/>
+          <w:color w:val="222222"/>
+          <w:highlight w:val="yellow"/>
+        </w:rPr>
+        <w:t xml:space="preserve"> using the optimized parameters from the four quadrants of the optimized introduction pop size/establishment time parameter space for ease of comparison. We’ve also </w:t>
       </w:r>
       <w:r>
         <w:rPr>
@@ -1531,7 +2385,25 @@
           <w:color w:val="222222"/>
           <w:shd w:val="clear" w:color="auto" w:fill="FFFFFF"/>
         </w:rPr>
-        <w:t>11.     Lines 202, 207 refer to Figure 4. I am assuming Figure 2 is meant to be referred to instead? Likewise, line 212 refers to Figures 2e, 2f. I am assuming Figure S4 should instead be referred to?</w:t>
+        <w:t xml:space="preserve">11.     Lines 202, 207 refer to Figure 4. I am assuming Figure 2 is meant to be referred to </w:t>
+      </w:r>
+      <w:proofErr w:type="gramStart"/>
+      <w:r>
+        <w:rPr>
+          <w:rFonts w:ascii="Arial" w:eastAsia="Times New Roman" w:hAnsi="Arial" w:cs="Arial"/>
+          <w:color w:val="222222"/>
+          <w:shd w:val="clear" w:color="auto" w:fill="FFFFFF"/>
+        </w:rPr>
+        <w:t>instead?</w:t>
+      </w:r>
+      <w:proofErr w:type="gramEnd"/>
+      <w:r>
+        <w:rPr>
+          <w:rFonts w:ascii="Arial" w:eastAsia="Times New Roman" w:hAnsi="Arial" w:cs="Arial"/>
+          <w:color w:val="222222"/>
+          <w:shd w:val="clear" w:color="auto" w:fill="FFFFFF"/>
+        </w:rPr>
+        <w:t xml:space="preserve"> Likewise, line 212 refers to Figures 2e, 2f. I am assuming Figure S4 should instead be referred to?</w:t>
       </w:r>
     </w:p>
     <w:p>
@@ -1609,7 +2481,27 @@
           <w:bCs/>
           <w:color w:val="222222"/>
         </w:rPr>
-        <w:t>We have updated the discussion of the paper to better explain our rationale for accepting a recent establishment date for Pacific monarchs. The enormous range of possible establishment times provided by dadi suggests that the value of model-based inference may be somewhat limited in instances such as these, where we are potentially dealing with very recent events and small founding population sizes. We added two paragraphs explaining (1) why the establishment timing estimates may be biased towards more distant events and (2) additional, non-model-based reasons for why we feel it is more appropriate to defer to historical records.</w:t>
+        <w:t xml:space="preserve">We have updated the discussion of the paper to better explain our rationale for accepting a recent establishment date for Pacific monarchs. The enormous range of possible establishment times provided by </w:t>
+      </w:r>
+      <w:proofErr w:type="spellStart"/>
+      <w:r>
+        <w:rPr>
+          <w:rFonts w:ascii="Arial" w:eastAsia="Times New Roman" w:hAnsi="Arial" w:cs="Arial"/>
+          <w:b/>
+          <w:bCs/>
+          <w:color w:val="222222"/>
+        </w:rPr>
+        <w:t>dadi</w:t>
+      </w:r>
+      <w:proofErr w:type="spellEnd"/>
+      <w:r>
+        <w:rPr>
+          <w:rFonts w:ascii="Arial" w:eastAsia="Times New Roman" w:hAnsi="Arial" w:cs="Arial"/>
+          <w:b/>
+          <w:bCs/>
+          <w:color w:val="222222"/>
+        </w:rPr>
+        <w:t xml:space="preserve"> suggests that the value of model-based inference may be somewhat limited in instances such as these, where we are potentially dealing with very recent events and small founding population sizes. We added two paragraphs explaining (1) why the establishment timing estimates may be biased towards more distant events and (2) additional, non-model-based reasons for why we feel it is more appropriate to defer to historical records.</w:t>
       </w:r>
       <w:r>
         <w:rPr>
@@ -1628,7 +2520,51 @@
           <w:color w:val="222222"/>
           <w:highlight w:val="yellow"/>
         </w:rPr>
-        <w:t>We also noted that the majority of the residual difference between the modeled spectra and the observed spectra are in rare derived alleles present in North America but not Hawaii. Since rare alleles are the most likely to be lost during severe bottlenecks, this implies that the optimizer may not have been able to optimize for a small enough founding population size (which is not surprising given that dadi optimization slows down dramatically or can have integration errors when population sizes are very small). Since small sizes are correlated with recent introductions, this gives some credence to a more recent introduction. We added a paragraph on this to the discussion.</w:t>
+        <w:t xml:space="preserve">We also noted that the majority of the residual difference between the modeled spectra and the observed spectra are in </w:t>
+      </w:r>
+      <w:proofErr w:type="gramStart"/>
+      <w:r>
+        <w:rPr>
+          <w:rFonts w:ascii="Arial" w:eastAsia="Times New Roman" w:hAnsi="Arial" w:cs="Arial"/>
+          <w:b/>
+          <w:bCs/>
+          <w:color w:val="222222"/>
+          <w:highlight w:val="yellow"/>
+        </w:rPr>
+        <w:t>rare derived</w:t>
+      </w:r>
+      <w:proofErr w:type="gramEnd"/>
+      <w:r>
+        <w:rPr>
+          <w:rFonts w:ascii="Arial" w:eastAsia="Times New Roman" w:hAnsi="Arial" w:cs="Arial"/>
+          <w:b/>
+          <w:bCs/>
+          <w:color w:val="222222"/>
+          <w:highlight w:val="yellow"/>
+        </w:rPr>
+        <w:t xml:space="preserve"> alleles present in North America but not Hawaii. Since rare alleles are the most likely to be lost during severe bottlenecks, this implies that the optimizer may not have been able to optimize for a small enough founding population size (which is not surprising given that </w:t>
+      </w:r>
+      <w:proofErr w:type="spellStart"/>
+      <w:r>
+        <w:rPr>
+          <w:rFonts w:ascii="Arial" w:eastAsia="Times New Roman" w:hAnsi="Arial" w:cs="Arial"/>
+          <w:b/>
+          <w:bCs/>
+          <w:color w:val="222222"/>
+          <w:highlight w:val="yellow"/>
+        </w:rPr>
+        <w:t>dadi</w:t>
+      </w:r>
+      <w:proofErr w:type="spellEnd"/>
+      <w:r>
+        <w:rPr>
+          <w:rFonts w:ascii="Arial" w:eastAsia="Times New Roman" w:hAnsi="Arial" w:cs="Arial"/>
+          <w:b/>
+          <w:bCs/>
+          <w:color w:val="222222"/>
+          <w:highlight w:val="yellow"/>
+        </w:rPr>
+        <w:t xml:space="preserve"> optimization slows down dramatically or can have integration errors when population sizes are very small). Since small sizes are correlated with recent introductions, this gives some credence to a more recent introduction. We added a paragraph on this to the discussion.</w:t>
       </w:r>
       <w:r>
         <w:rPr>
@@ -1804,7 +2740,47 @@
           <w:bCs/>
           <w:color w:val="222222"/>
         </w:rPr>
-        <w:t>We updated the manuscript so that it more thoroughly describes the findings of Hughes and Zalucki (1984) and Zalucki and Hughes (1987).</w:t>
+        <w:t xml:space="preserve">We updated the manuscript so that it more thoroughly describes the findings of Hughes and </w:t>
+      </w:r>
+      <w:proofErr w:type="spellStart"/>
+      <w:r>
+        <w:rPr>
+          <w:rFonts w:ascii="Arial" w:eastAsia="Times New Roman" w:hAnsi="Arial" w:cs="Arial"/>
+          <w:b/>
+          <w:bCs/>
+          <w:color w:val="222222"/>
+        </w:rPr>
+        <w:t>Zalucki</w:t>
+      </w:r>
+      <w:proofErr w:type="spellEnd"/>
+      <w:r>
+        <w:rPr>
+          <w:rFonts w:ascii="Arial" w:eastAsia="Times New Roman" w:hAnsi="Arial" w:cs="Arial"/>
+          <w:b/>
+          <w:bCs/>
+          <w:color w:val="222222"/>
+        </w:rPr>
+        <w:t xml:space="preserve"> (1984) and </w:t>
+      </w:r>
+      <w:proofErr w:type="spellStart"/>
+      <w:r>
+        <w:rPr>
+          <w:rFonts w:ascii="Arial" w:eastAsia="Times New Roman" w:hAnsi="Arial" w:cs="Arial"/>
+          <w:b/>
+          <w:bCs/>
+          <w:color w:val="222222"/>
+        </w:rPr>
+        <w:t>Zalucki</w:t>
+      </w:r>
+      <w:proofErr w:type="spellEnd"/>
+      <w:r>
+        <w:rPr>
+          <w:rFonts w:ascii="Arial" w:eastAsia="Times New Roman" w:hAnsi="Arial" w:cs="Arial"/>
+          <w:b/>
+          <w:bCs/>
+          <w:color w:val="222222"/>
+        </w:rPr>
+        <w:t xml:space="preserve"> and Hughes (1987).</w:t>
       </w:r>
       <w:r>
         <w:rPr>
@@ -1875,37 +2851,77 @@
           <w:color w:val="222222"/>
           <w:shd w:val="clear" w:color="auto" w:fill="FFFFFF"/>
         </w:rPr>
-        <w:t>17.     Lines 287-297. I agree with the authors that the models that include estimates of colonization within the last 200 years are much more likely to be true. That said, I do not think the third point of argument, based on genetic analysis of commercial monarchs is helpful for the argument. The paper referred to here included monarchs from one breeder, creating a huge sampling effect, much greater than what would likely have happened during natural colonization. </w:t>
-      </w:r>
-    </w:p>
-    <w:p>
-      <w:pPr>
-        <w:rPr>
-          <w:rFonts w:ascii="Arial" w:eastAsia="Times New Roman" w:hAnsi="Arial" w:cs="Arial"/>
-          <w:color w:val="222222"/>
-          <w:shd w:val="clear" w:color="auto" w:fill="FFFFFF"/>
-        </w:rPr>
-      </w:pPr>
-    </w:p>
-    <w:p>
-      <w:pPr>
-        <w:rPr>
-          <w:rFonts w:ascii="Arial" w:eastAsia="Times New Roman" w:hAnsi="Arial" w:cs="Arial"/>
-          <w:b/>
-          <w:bCs/>
-          <w:color w:val="222222"/>
-          <w:shd w:val="clear" w:color="auto" w:fill="FFFFFF"/>
-        </w:rPr>
-      </w:pPr>
-      <w:r>
-        <w:rPr>
-          <w:rFonts w:ascii="Arial" w:eastAsia="Times New Roman" w:hAnsi="Arial" w:cs="Arial"/>
-          <w:b/>
-          <w:bCs/>
-          <w:color w:val="222222"/>
-          <w:shd w:val="clear" w:color="auto" w:fill="FFFFFF"/>
-        </w:rPr>
-        <w:t xml:space="preserve">While we agree that this paper (Tenger-Trolander et al. 2019) </w:t>
+        <w:t xml:space="preserve">17.     Lines 287-297. I agree with the authors that the models that include estimates of colonization within the last 200 years are much more likely to be true. That said, I do not think the third point of argument, based on genetic analysis of commercial monarchs is helpful for the argument. The paper referred to </w:t>
+      </w:r>
+      <w:proofErr w:type="spellStart"/>
+      <w:r>
+        <w:rPr>
+          <w:rFonts w:ascii="Arial" w:eastAsia="Times New Roman" w:hAnsi="Arial" w:cs="Arial"/>
+          <w:color w:val="222222"/>
+          <w:shd w:val="clear" w:color="auto" w:fill="FFFFFF"/>
+        </w:rPr>
+        <w:t>here</w:t>
+      </w:r>
+      <w:proofErr w:type="spellEnd"/>
+      <w:r>
+        <w:rPr>
+          <w:rFonts w:ascii="Arial" w:eastAsia="Times New Roman" w:hAnsi="Arial" w:cs="Arial"/>
+          <w:color w:val="222222"/>
+          <w:shd w:val="clear" w:color="auto" w:fill="FFFFFF"/>
+        </w:rPr>
+        <w:t xml:space="preserve"> included monarchs from one breeder, creating a huge sampling effect, much greater than what would likely have happened during natural colonization. </w:t>
+      </w:r>
+    </w:p>
+    <w:p>
+      <w:pPr>
+        <w:rPr>
+          <w:rFonts w:ascii="Arial" w:eastAsia="Times New Roman" w:hAnsi="Arial" w:cs="Arial"/>
+          <w:color w:val="222222"/>
+          <w:shd w:val="clear" w:color="auto" w:fill="FFFFFF"/>
+        </w:rPr>
+      </w:pPr>
+    </w:p>
+    <w:p>
+      <w:pPr>
+        <w:rPr>
+          <w:rFonts w:ascii="Arial" w:eastAsia="Times New Roman" w:hAnsi="Arial" w:cs="Arial"/>
+          <w:b/>
+          <w:bCs/>
+          <w:color w:val="222222"/>
+          <w:shd w:val="clear" w:color="auto" w:fill="FFFFFF"/>
+        </w:rPr>
+      </w:pPr>
+      <w:r>
+        <w:rPr>
+          <w:rFonts w:ascii="Arial" w:eastAsia="Times New Roman" w:hAnsi="Arial" w:cs="Arial"/>
+          <w:b/>
+          <w:bCs/>
+          <w:color w:val="222222"/>
+          <w:shd w:val="clear" w:color="auto" w:fill="FFFFFF"/>
+        </w:rPr>
+        <w:t>While we agree that this paper (</w:t>
+      </w:r>
+      <w:proofErr w:type="spellStart"/>
+      <w:r>
+        <w:rPr>
+          <w:rFonts w:ascii="Arial" w:eastAsia="Times New Roman" w:hAnsi="Arial" w:cs="Arial"/>
+          <w:b/>
+          <w:bCs/>
+          <w:color w:val="222222"/>
+          <w:shd w:val="clear" w:color="auto" w:fill="FFFFFF"/>
+        </w:rPr>
+        <w:t>Tenger-Trolander</w:t>
+      </w:r>
+      <w:proofErr w:type="spellEnd"/>
+      <w:r>
+        <w:rPr>
+          <w:rFonts w:ascii="Arial" w:eastAsia="Times New Roman" w:hAnsi="Arial" w:cs="Arial"/>
+          <w:b/>
+          <w:bCs/>
+          <w:color w:val="222222"/>
+          <w:shd w:val="clear" w:color="auto" w:fill="FFFFFF"/>
+        </w:rPr>
+        <w:t xml:space="preserve"> et al. 2019) </w:t>
       </w:r>
       <w:r>
         <w:rPr>
@@ -2044,6 +3060,7 @@
           <w:b/>
           <w:bCs/>
           <w:color w:val="222222"/>
+          <w:highlight w:val="yellow"/>
         </w:rPr>
         <w:t xml:space="preserve">Since these metrics are calculated per population, not per sample, they are not typically presented alongside standard errors. While they can be given with standard errors </w:t>
       </w:r>
@@ -2055,6 +3072,7 @@
           <w:i/>
           <w:iCs/>
           <w:color w:val="222222"/>
+          <w:highlight w:val="yellow"/>
         </w:rPr>
         <w:t>across loci</w:t>
       </w:r>
@@ -2064,6 +3082,7 @@
           <w:b/>
           <w:bCs/>
           <w:color w:val="222222"/>
+          <w:highlight w:val="yellow"/>
         </w:rPr>
         <w:t xml:space="preserve">, these will be very small when there are many loci, as here, and so will probably misrepresent the true variance of these parameters. </w:t>
       </w:r>
@@ -2073,8 +3092,93 @@
           <w:b/>
           <w:bCs/>
           <w:color w:val="222222"/>
-        </w:rPr>
-        <w:t>We have added bootstrapped confidence limits to our pairwise Fst calculations.</w:t>
+          <w:highlight w:val="yellow"/>
+        </w:rPr>
+        <w:t>We have</w:t>
+      </w:r>
+      <w:r>
+        <w:rPr>
+          <w:rFonts w:ascii="Arial" w:eastAsia="Times New Roman" w:hAnsi="Arial" w:cs="Arial"/>
+          <w:b/>
+          <w:bCs/>
+          <w:color w:val="222222"/>
+          <w:highlight w:val="yellow"/>
+        </w:rPr>
+        <w:t>, however,</w:t>
+      </w:r>
+      <w:r>
+        <w:rPr>
+          <w:rFonts w:ascii="Arial" w:eastAsia="Times New Roman" w:hAnsi="Arial" w:cs="Arial"/>
+          <w:b/>
+          <w:bCs/>
+          <w:color w:val="222222"/>
+          <w:highlight w:val="yellow"/>
+        </w:rPr>
+        <w:t xml:space="preserve"> added bootstrapped </w:t>
+      </w:r>
+      <w:r>
+        <w:rPr>
+          <w:rFonts w:ascii="Arial" w:eastAsia="Times New Roman" w:hAnsi="Arial" w:cs="Arial"/>
+          <w:b/>
+          <w:bCs/>
+          <w:i/>
+          <w:iCs/>
+          <w:color w:val="222222"/>
+          <w:highlight w:val="yellow"/>
+        </w:rPr>
+        <w:t>p-</w:t>
+      </w:r>
+      <w:r>
+        <w:rPr>
+          <w:rFonts w:ascii="Arial" w:eastAsia="Times New Roman" w:hAnsi="Arial" w:cs="Arial"/>
+          <w:b/>
+          <w:bCs/>
+          <w:color w:val="222222"/>
+          <w:highlight w:val="yellow"/>
+        </w:rPr>
+        <w:t>values</w:t>
+      </w:r>
+      <w:r>
+        <w:rPr>
+          <w:rFonts w:ascii="Arial" w:eastAsia="Times New Roman" w:hAnsi="Arial" w:cs="Arial"/>
+          <w:b/>
+          <w:bCs/>
+          <w:color w:val="222222"/>
+          <w:highlight w:val="yellow"/>
+        </w:rPr>
+        <w:t xml:space="preserve"> to our pairwise </w:t>
+      </w:r>
+      <w:proofErr w:type="spellStart"/>
+      <w:r>
+        <w:rPr>
+          <w:rFonts w:ascii="Arial" w:eastAsia="Times New Roman" w:hAnsi="Arial" w:cs="Arial"/>
+          <w:b/>
+          <w:bCs/>
+          <w:color w:val="222222"/>
+          <w:highlight w:val="yellow"/>
+        </w:rPr>
+        <w:t>Fst</w:t>
+      </w:r>
+      <w:proofErr w:type="spellEnd"/>
+      <w:r>
+        <w:rPr>
+          <w:rFonts w:ascii="Arial" w:eastAsia="Times New Roman" w:hAnsi="Arial" w:cs="Arial"/>
+          <w:b/>
+          <w:bCs/>
+          <w:color w:val="222222"/>
+          <w:highlight w:val="yellow"/>
+        </w:rPr>
+        <w:t xml:space="preserve"> calculations</w:t>
+      </w:r>
+      <w:r>
+        <w:rPr>
+          <w:rFonts w:ascii="Arial" w:eastAsia="Times New Roman" w:hAnsi="Arial" w:cs="Arial"/>
+          <w:b/>
+          <w:bCs/>
+          <w:color w:val="222222"/>
+          <w:highlight w:val="yellow"/>
+        </w:rPr>
+        <w:t>!</w:t>
       </w:r>
       <w:r>
         <w:rPr>
@@ -2124,34 +3228,256 @@
           <w:bCs/>
           <w:highlight w:val="yellow"/>
         </w:rPr>
-        <w:t xml:space="preserve">The FST between VIC and NSW is indeed negative. While Fst as traditionally defined (Fst = (Ht – Hs)/Ht) is between 0 and 1. However, Wier and Cockerham’s estimator of Fst (which is ostensibly what is used by genepop) </w:t>
-      </w:r>
-      <w:r>
-        <w:rPr>
-          <w:rFonts w:ascii="Arial" w:eastAsia="Times New Roman" w:hAnsi="Arial" w:cs="Arial"/>
-          <w:b/>
-          <w:bCs/>
-          <w:highlight w:val="yellow"/>
-        </w:rPr>
-        <w:t>can occasionally return negative Fst values due to weighting quirks. This usually occurs when sample sizes are small and within population variance is larger than between population variance, and is typically understood to essentially equate to Fst = 0. For one other example where Fst values were negative between populations when calculated with WC’s method, see Bortolloto et al 2011 (</w:t>
-      </w:r>
-      <w:r>
-        <w:rPr>
-          <w:rFonts w:ascii="Arial" w:eastAsia="Times New Roman" w:hAnsi="Arial" w:cs="Arial"/>
-          <w:b/>
-          <w:bCs/>
-          <w:highlight w:val="yellow"/>
-        </w:rPr>
-        <w:t>doi: 10.1186/1471-2156-12-32</w:t>
-      </w:r>
-      <w:r>
-        <w:rPr>
-          <w:rFonts w:ascii="Arial" w:eastAsia="Times New Roman" w:hAnsi="Arial" w:cs="Arial"/>
-          <w:b/>
-          <w:bCs/>
-          <w:highlight w:val="yellow"/>
-        </w:rPr>
-        <w:t>)</w:t>
+        <w:t xml:space="preserve">The FST between VIC and NSW is indeed negative. While </w:t>
+      </w:r>
+      <w:proofErr w:type="spellStart"/>
+      <w:r>
+        <w:rPr>
+          <w:rFonts w:ascii="Arial" w:eastAsia="Times New Roman" w:hAnsi="Arial" w:cs="Arial"/>
+          <w:b/>
+          <w:bCs/>
+          <w:highlight w:val="yellow"/>
+        </w:rPr>
+        <w:t>Fst</w:t>
+      </w:r>
+      <w:proofErr w:type="spellEnd"/>
+      <w:r>
+        <w:rPr>
+          <w:rFonts w:ascii="Arial" w:eastAsia="Times New Roman" w:hAnsi="Arial" w:cs="Arial"/>
+          <w:b/>
+          <w:bCs/>
+          <w:highlight w:val="yellow"/>
+        </w:rPr>
+        <w:t xml:space="preserve"> as traditionally defined (</w:t>
+      </w:r>
+      <w:proofErr w:type="spellStart"/>
+      <w:r>
+        <w:rPr>
+          <w:rFonts w:ascii="Arial" w:eastAsia="Times New Roman" w:hAnsi="Arial" w:cs="Arial"/>
+          <w:b/>
+          <w:bCs/>
+          <w:highlight w:val="yellow"/>
+        </w:rPr>
+        <w:t>Fst</w:t>
+      </w:r>
+      <w:proofErr w:type="spellEnd"/>
+      <w:r>
+        <w:rPr>
+          <w:rFonts w:ascii="Arial" w:eastAsia="Times New Roman" w:hAnsi="Arial" w:cs="Arial"/>
+          <w:b/>
+          <w:bCs/>
+          <w:highlight w:val="yellow"/>
+        </w:rPr>
+        <w:t xml:space="preserve"> = (</w:t>
+      </w:r>
+      <w:proofErr w:type="spellStart"/>
+      <w:r>
+        <w:rPr>
+          <w:rFonts w:ascii="Arial" w:eastAsia="Times New Roman" w:hAnsi="Arial" w:cs="Arial"/>
+          <w:b/>
+          <w:bCs/>
+          <w:highlight w:val="yellow"/>
+        </w:rPr>
+        <w:t>Ht</w:t>
+      </w:r>
+      <w:proofErr w:type="spellEnd"/>
+      <w:r>
+        <w:rPr>
+          <w:rFonts w:ascii="Arial" w:eastAsia="Times New Roman" w:hAnsi="Arial" w:cs="Arial"/>
+          <w:b/>
+          <w:bCs/>
+          <w:highlight w:val="yellow"/>
+        </w:rPr>
+        <w:t xml:space="preserve"> – Hs)/</w:t>
+      </w:r>
+      <w:proofErr w:type="spellStart"/>
+      <w:r>
+        <w:rPr>
+          <w:rFonts w:ascii="Arial" w:eastAsia="Times New Roman" w:hAnsi="Arial" w:cs="Arial"/>
+          <w:b/>
+          <w:bCs/>
+          <w:highlight w:val="yellow"/>
+        </w:rPr>
+        <w:t>Ht</w:t>
+      </w:r>
+      <w:proofErr w:type="spellEnd"/>
+      <w:r>
+        <w:rPr>
+          <w:rFonts w:ascii="Arial" w:eastAsia="Times New Roman" w:hAnsi="Arial" w:cs="Arial"/>
+          <w:b/>
+          <w:bCs/>
+          <w:highlight w:val="yellow"/>
+        </w:rPr>
+        <w:t xml:space="preserve">) is between 0 and 1. However, Wier and Cockerham’s estimator of </w:t>
+      </w:r>
+      <w:proofErr w:type="spellStart"/>
+      <w:r>
+        <w:rPr>
+          <w:rFonts w:ascii="Arial" w:eastAsia="Times New Roman" w:hAnsi="Arial" w:cs="Arial"/>
+          <w:b/>
+          <w:bCs/>
+          <w:highlight w:val="yellow"/>
+        </w:rPr>
+        <w:t>Fst</w:t>
+      </w:r>
+      <w:proofErr w:type="spellEnd"/>
+      <w:r>
+        <w:rPr>
+          <w:rFonts w:ascii="Arial" w:eastAsia="Times New Roman" w:hAnsi="Arial" w:cs="Arial"/>
+          <w:b/>
+          <w:bCs/>
+          <w:highlight w:val="yellow"/>
+        </w:rPr>
+        <w:t xml:space="preserve"> (which is ostensibly what is used by </w:t>
+      </w:r>
+      <w:proofErr w:type="spellStart"/>
+      <w:r>
+        <w:rPr>
+          <w:rFonts w:ascii="Arial" w:eastAsia="Times New Roman" w:hAnsi="Arial" w:cs="Arial"/>
+          <w:b/>
+          <w:bCs/>
+          <w:highlight w:val="yellow"/>
+        </w:rPr>
+        <w:t>genepop</w:t>
+      </w:r>
+      <w:proofErr w:type="spellEnd"/>
+      <w:r>
+        <w:rPr>
+          <w:rFonts w:ascii="Arial" w:eastAsia="Times New Roman" w:hAnsi="Arial" w:cs="Arial"/>
+          <w:b/>
+          <w:bCs/>
+          <w:highlight w:val="yellow"/>
+        </w:rPr>
+        <w:t xml:space="preserve">) </w:t>
+      </w:r>
+      <w:r>
+        <w:rPr>
+          <w:rFonts w:ascii="Arial" w:eastAsia="Times New Roman" w:hAnsi="Arial" w:cs="Arial"/>
+          <w:b/>
+          <w:bCs/>
+          <w:highlight w:val="yellow"/>
+        </w:rPr>
+        <w:t xml:space="preserve">can occasionally return negative </w:t>
+      </w:r>
+      <w:proofErr w:type="spellStart"/>
+      <w:r>
+        <w:rPr>
+          <w:rFonts w:ascii="Arial" w:eastAsia="Times New Roman" w:hAnsi="Arial" w:cs="Arial"/>
+          <w:b/>
+          <w:bCs/>
+          <w:highlight w:val="yellow"/>
+        </w:rPr>
+        <w:t>Fst</w:t>
+      </w:r>
+      <w:proofErr w:type="spellEnd"/>
+      <w:r>
+        <w:rPr>
+          <w:rFonts w:ascii="Arial" w:eastAsia="Times New Roman" w:hAnsi="Arial" w:cs="Arial"/>
+          <w:b/>
+          <w:bCs/>
+          <w:highlight w:val="yellow"/>
+        </w:rPr>
+        <w:t xml:space="preserve"> values due to weighting quirks. This usually occurs when sample sizes are small and within population variance is larger than between population </w:t>
+      </w:r>
+      <w:proofErr w:type="gramStart"/>
+      <w:r>
+        <w:rPr>
+          <w:rFonts w:ascii="Arial" w:eastAsia="Times New Roman" w:hAnsi="Arial" w:cs="Arial"/>
+          <w:b/>
+          <w:bCs/>
+          <w:highlight w:val="yellow"/>
+        </w:rPr>
+        <w:t>variance, and</w:t>
+      </w:r>
+      <w:proofErr w:type="gramEnd"/>
+      <w:r>
+        <w:rPr>
+          <w:rFonts w:ascii="Arial" w:eastAsia="Times New Roman" w:hAnsi="Arial" w:cs="Arial"/>
+          <w:b/>
+          <w:bCs/>
+          <w:highlight w:val="yellow"/>
+        </w:rPr>
+        <w:t xml:space="preserve"> is typically understood to essentially equate to </w:t>
+      </w:r>
+      <w:proofErr w:type="spellStart"/>
+      <w:r>
+        <w:rPr>
+          <w:rFonts w:ascii="Arial" w:eastAsia="Times New Roman" w:hAnsi="Arial" w:cs="Arial"/>
+          <w:b/>
+          <w:bCs/>
+          <w:highlight w:val="yellow"/>
+        </w:rPr>
+        <w:t>Fst</w:t>
+      </w:r>
+      <w:proofErr w:type="spellEnd"/>
+      <w:r>
+        <w:rPr>
+          <w:rFonts w:ascii="Arial" w:eastAsia="Times New Roman" w:hAnsi="Arial" w:cs="Arial"/>
+          <w:b/>
+          <w:bCs/>
+          <w:highlight w:val="yellow"/>
+        </w:rPr>
+        <w:t xml:space="preserve"> = 0. For one other example where </w:t>
+      </w:r>
+      <w:proofErr w:type="spellStart"/>
+      <w:r>
+        <w:rPr>
+          <w:rFonts w:ascii="Arial" w:eastAsia="Times New Roman" w:hAnsi="Arial" w:cs="Arial"/>
+          <w:b/>
+          <w:bCs/>
+          <w:highlight w:val="yellow"/>
+        </w:rPr>
+        <w:t>Fst</w:t>
+      </w:r>
+      <w:proofErr w:type="spellEnd"/>
+      <w:r>
+        <w:rPr>
+          <w:rFonts w:ascii="Arial" w:eastAsia="Times New Roman" w:hAnsi="Arial" w:cs="Arial"/>
+          <w:b/>
+          <w:bCs/>
+          <w:highlight w:val="yellow"/>
+        </w:rPr>
+        <w:t xml:space="preserve"> values were negative between populations when calculated with WC’s method, see </w:t>
+      </w:r>
+      <w:proofErr w:type="spellStart"/>
+      <w:r>
+        <w:rPr>
+          <w:rFonts w:ascii="Arial" w:eastAsia="Times New Roman" w:hAnsi="Arial" w:cs="Arial"/>
+          <w:b/>
+          <w:bCs/>
+          <w:highlight w:val="yellow"/>
+        </w:rPr>
+        <w:t>Bortolloto</w:t>
+      </w:r>
+      <w:proofErr w:type="spellEnd"/>
+      <w:r>
+        <w:rPr>
+          <w:rFonts w:ascii="Arial" w:eastAsia="Times New Roman" w:hAnsi="Arial" w:cs="Arial"/>
+          <w:b/>
+          <w:bCs/>
+          <w:highlight w:val="yellow"/>
+        </w:rPr>
+        <w:t xml:space="preserve"> et al 2011 (</w:t>
+      </w:r>
+      <w:proofErr w:type="spellStart"/>
+      <w:r>
+        <w:rPr>
+          <w:rFonts w:ascii="Arial" w:eastAsia="Times New Roman" w:hAnsi="Arial" w:cs="Arial"/>
+          <w:b/>
+          <w:bCs/>
+          <w:highlight w:val="yellow"/>
+        </w:rPr>
+        <w:t>doi</w:t>
+      </w:r>
+      <w:proofErr w:type="spellEnd"/>
+      <w:r>
+        <w:rPr>
+          <w:rFonts w:ascii="Arial" w:eastAsia="Times New Roman" w:hAnsi="Arial" w:cs="Arial"/>
+          <w:b/>
+          <w:bCs/>
+          <w:highlight w:val="yellow"/>
+        </w:rPr>
+        <w:t>: 10.1186/1471-2156-12-32)</w:t>
       </w:r>
       <w:r>
         <w:rPr>

</xml_diff>